<commit_message>
commit with stack concept
</commit_message>
<xml_diff>
--- a/Ansible.docx
+++ b/Ansible.docx
@@ -1,6 +1,6 @@
 
 <file path=word/document.xml><?xml version="1.0" encoding="utf-8"?>
-<w:document xmlns:wpc="http://schemas.microsoft.com/office/word/2010/wordprocessingCanvas" xmlns:cx="http://schemas.microsoft.com/office/drawing/2014/chartex" xmlns:cx1="http://schemas.microsoft.com/office/drawing/2015/9/8/chartex" xmlns:mc="http://schemas.openxmlformats.org/markup-compatibility/2006" xmlns:o="urn:schemas-microsoft-com:office:office" xmlns:r="http://schemas.openxmlformats.org/officeDocument/2006/relationships" xmlns:m="http://schemas.openxmlformats.org/officeDocument/2006/math" xmlns:v="urn:schemas-microsoft-com:vml" xmlns:wp14="http://schemas.microsoft.com/office/word/2010/wordprocessingDrawing" xmlns:wp="http://schemas.openxmlformats.org/drawingml/2006/wordprocessingDrawing" xmlns:w10="urn:schemas-microsoft-com:office:word" xmlns:w="http://schemas.openxmlformats.org/wordprocessingml/2006/main" xmlns:w14="http://schemas.microsoft.com/office/word/2010/wordml" xmlns:w15="http://schemas.microsoft.com/office/word/2012/wordml" xmlns:w16se="http://schemas.microsoft.com/office/word/2015/wordml/symex" xmlns:wpg="http://schemas.microsoft.com/office/word/2010/wordprocessingGroup" xmlns:wpi="http://schemas.microsoft.com/office/word/2010/wordprocessingInk" xmlns:wne="http://schemas.microsoft.com/office/word/2006/wordml" xmlns:wps="http://schemas.microsoft.com/office/word/2010/wordprocessingShape" mc:Ignorable="w14 w15 w16se wp14">
+<w:document xmlns:ve="http://schemas.openxmlformats.org/markup-compatibility/2006" xmlns:o="urn:schemas-microsoft-com:office:office" xmlns:r="http://schemas.openxmlformats.org/officeDocument/2006/relationships" xmlns:m="http://schemas.openxmlformats.org/officeDocument/2006/math" xmlns:v="urn:schemas-microsoft-com:vml" xmlns:wp="http://schemas.openxmlformats.org/drawingml/2006/wordprocessingDrawing" xmlns:w10="urn:schemas-microsoft-com:office:word" xmlns:w="http://schemas.openxmlformats.org/wordprocessingml/2006/main" xmlns:wne="http://schemas.microsoft.com/office/word/2006/wordml">
   <w:body>
     <w:p>
       <w:pPr>
@@ -296,6 +296,7 @@
         </w:rPr>
       </w:pPr>
       <w:proofErr w:type="spellStart"/>
+      <w:proofErr w:type="gramStart"/>
       <w:r>
         <w:rPr>
           <w:rFonts w:ascii="monaco" w:eastAsia="Times New Roman" w:hAnsi="monaco" w:cs="Consolas"/>
@@ -313,9 +314,9 @@
           <w:sz w:val="21"/>
           <w:szCs w:val="21"/>
         </w:rPr>
-        <w:t xml:space="preserve">-agent </w:t>
-      </w:r>
-      <w:proofErr w:type="gramStart"/>
+        <w:t>-agent</w:t>
+      </w:r>
+      <w:proofErr w:type="gramEnd"/>
       <w:r>
         <w:rPr>
           <w:rFonts w:ascii="monaco" w:eastAsia="Times New Roman" w:hAnsi="monaco" w:cs="Consolas"/>
@@ -323,7 +324,7 @@
           <w:sz w:val="21"/>
           <w:szCs w:val="21"/>
         </w:rPr>
-        <w:t>bash</w:t>
+        <w:t xml:space="preserve"> bash</w:t>
       </w:r>
       <w:r>
         <w:rPr>
@@ -332,17 +333,7 @@
           <w:sz w:val="21"/>
           <w:szCs w:val="21"/>
         </w:rPr>
-        <w:t xml:space="preserve"> ;</w:t>
-      </w:r>
-      <w:proofErr w:type="gramEnd"/>
-      <w:r>
-        <w:rPr>
-          <w:rFonts w:ascii="monaco" w:eastAsia="Times New Roman" w:hAnsi="monaco" w:cs="Consolas"/>
-          <w:color w:val="333333"/>
-          <w:sz w:val="21"/>
-          <w:szCs w:val="21"/>
-        </w:rPr>
-        <w:t xml:space="preserve"> </w:t>
+        <w:t xml:space="preserve"> ; </w:t>
       </w:r>
     </w:p>
     <w:p>
@@ -784,16 +775,16 @@
         <w:t xml:space="preserve">In </w:t>
       </w:r>
       <w:proofErr w:type="spellStart"/>
+      <w:r>
+        <w:rPr>
+          <w:rFonts w:ascii="Georgia" w:hAnsi="Georgia"/>
+          <w:color w:val="000000"/>
+          <w:shd w:val="clear" w:color="auto" w:fill="FFFFFF"/>
+        </w:rPr>
+        <w:t>Ansible</w:t>
+      </w:r>
+      <w:proofErr w:type="spellEnd"/>
       <w:proofErr w:type="gramStart"/>
-      <w:r>
-        <w:rPr>
-          <w:rFonts w:ascii="Georgia" w:hAnsi="Georgia"/>
-          <w:color w:val="000000"/>
-          <w:shd w:val="clear" w:color="auto" w:fill="FFFFFF"/>
-        </w:rPr>
-        <w:t>Ansible</w:t>
-      </w:r>
-      <w:proofErr w:type="spellEnd"/>
       <w:r>
         <w:rPr>
           <w:rFonts w:ascii="Georgia" w:hAnsi="Georgia"/>
@@ -1204,16 +1195,9 @@
           <w:rFonts w:ascii="Georgia" w:hAnsi="Georgia"/>
           <w:color w:val="000000"/>
         </w:rPr>
-        <w:t xml:space="preserve"> host inventories can include groups of host groups, this is accomplished with </w:t>
+        <w:t xml:space="preserve"> host inventories can include groups of host groups, this is accomplished with ‘</w:t>
       </w:r>
       <w:proofErr w:type="gramStart"/>
-      <w:r>
-        <w:rPr>
-          <w:rFonts w:ascii="Georgia" w:hAnsi="Georgia"/>
-          <w:color w:val="000000"/>
-        </w:rPr>
-        <w:t>‘</w:t>
-      </w:r>
       <w:r>
         <w:rPr>
           <w:b/>
@@ -1221,13 +1205,20 @@
         </w:rPr>
         <w:t>:children</w:t>
       </w:r>
+      <w:r>
+        <w:rPr>
+          <w:rFonts w:ascii="Georgia" w:hAnsi="Georgia"/>
+          <w:color w:val="000000"/>
+        </w:rPr>
+        <w:t>‘</w:t>
+      </w:r>
       <w:proofErr w:type="gramEnd"/>
       <w:r>
         <w:rPr>
           <w:rFonts w:ascii="Georgia" w:hAnsi="Georgia"/>
           <w:color w:val="000000"/>
         </w:rPr>
-        <w:t>‘ suffix example is shown in above created inventory. Also It is not compulsory to place host in a group we can simply place the hosts without mentioning the host group just like “control-node.exmaple.com” entry in the inventory file</w:t>
+        <w:t xml:space="preserve"> suffix example is shown in above created inventory. Also It is not compulsory to place host in a group we can simply place the hosts without mentioning the host group just like “control-node.exmaple.com” entry in the inventory file</w:t>
       </w:r>
       <w:r>
         <w:rPr>
@@ -1364,6 +1355,7 @@
         <w:t xml:space="preserve">$ </w:t>
       </w:r>
       <w:proofErr w:type="spellStart"/>
+      <w:proofErr w:type="gramStart"/>
       <w:r>
         <w:rPr>
           <w:rFonts w:ascii="Georgia" w:hAnsi="Georgia"/>
@@ -1373,25 +1365,16 @@
         <w:t>ansible</w:t>
       </w:r>
       <w:proofErr w:type="spellEnd"/>
+      <w:proofErr w:type="gramEnd"/>
       <w:r>
         <w:rPr>
           <w:rFonts w:ascii="Georgia" w:hAnsi="Georgia"/>
           <w:color w:val="000080"/>
           <w:shd w:val="clear" w:color="auto" w:fill="FFFFFF"/>
         </w:rPr>
-        <w:t xml:space="preserve"> {host-</w:t>
-      </w:r>
-      <w:proofErr w:type="gramStart"/>
-      <w:r>
-        <w:rPr>
-          <w:rFonts w:ascii="Georgia" w:hAnsi="Georgia"/>
-          <w:color w:val="000080"/>
-          <w:shd w:val="clear" w:color="auto" w:fill="FFFFFF"/>
-        </w:rPr>
-        <w:t>pattern}  -</w:t>
+        <w:t xml:space="preserve"> {host-pattern}  -</w:t>
       </w:r>
       <w:proofErr w:type="spellStart"/>
-      <w:proofErr w:type="gramEnd"/>
       <w:r>
         <w:rPr>
           <w:rFonts w:ascii="Georgia" w:hAnsi="Georgia"/>
@@ -1469,7 +1452,7 @@
           <w:szCs w:val="24"/>
           <w:bdr w:val="none" w:sz="0" w:space="0" w:color="auto" w:frame="1"/>
         </w:rPr>
-        <w:t xml:space="preserve">Example:1 List all the manage </w:t>
+        <w:t>Example</w:t>
       </w:r>
       <w:proofErr w:type="gramStart"/>
       <w:r>
@@ -1483,8 +1466,9 @@
           <w:szCs w:val="24"/>
           <w:bdr w:val="none" w:sz="0" w:space="0" w:color="auto" w:frame="1"/>
         </w:rPr>
-        <w:t>host</w:t>
-      </w:r>
+        <w:t>:1</w:t>
+      </w:r>
+      <w:proofErr w:type="gramEnd"/>
       <w:r>
         <w:rPr>
           <w:rFonts w:ascii="Georgia" w:hAnsi="Georgia"/>
@@ -1496,9 +1480,21 @@
           <w:szCs w:val="24"/>
           <w:bdr w:val="none" w:sz="0" w:space="0" w:color="auto" w:frame="1"/>
         </w:rPr>
+        <w:t xml:space="preserve"> List all the manage host</w:t>
+      </w:r>
+      <w:r>
+        <w:rPr>
+          <w:rFonts w:ascii="Georgia" w:hAnsi="Georgia"/>
+          <w:b/>
+          <w:bCs/>
+          <w:color w:val="800080"/>
+          <w:spacing w:val="-5"/>
+          <w:sz w:val="24"/>
+          <w:szCs w:val="24"/>
+          <w:bdr w:val="none" w:sz="0" w:space="0" w:color="auto" w:frame="1"/>
+        </w:rPr>
         <w:t xml:space="preserve"> :</w:t>
       </w:r>
-      <w:proofErr w:type="gramEnd"/>
     </w:p>
     <w:p/>
     <w:p>
@@ -2472,7 +2468,7 @@
           <w:color w:val="000000"/>
           <w:shd w:val="clear" w:color="auto" w:fill="FFFFFF"/>
         </w:rPr>
-        <w:t xml:space="preserve">For Cloud providers, authentication and access information should be </w:t>
+        <w:t>For Cloud providers, authentication and access information should be defined</w:t>
       </w:r>
       <w:proofErr w:type="gramStart"/>
       <w:r>
@@ -2481,7 +2477,7 @@
           <w:color w:val="000000"/>
           <w:shd w:val="clear" w:color="auto" w:fill="FFFFFF"/>
         </w:rPr>
-        <w:t>defined  in</w:t>
+        <w:t>  in</w:t>
       </w:r>
       <w:proofErr w:type="gramEnd"/>
       <w:r>
@@ -2508,7 +2504,25 @@
           <w:color w:val="000000"/>
           <w:shd w:val="clear" w:color="auto" w:fill="FFFFFF"/>
         </w:rPr>
-        <w:t xml:space="preserve"> GitHub Site at </w:t>
+        <w:t xml:space="preserve"> </w:t>
+      </w:r>
+      <w:proofErr w:type="spellStart"/>
+      <w:r>
+        <w:rPr>
+          <w:rFonts w:ascii="Georgia" w:hAnsi="Georgia"/>
+          <w:color w:val="000000"/>
+          <w:shd w:val="clear" w:color="auto" w:fill="FFFFFF"/>
+        </w:rPr>
+        <w:t>GitHub</w:t>
+      </w:r>
+      <w:proofErr w:type="spellEnd"/>
+      <w:r>
+        <w:rPr>
+          <w:rFonts w:ascii="Georgia" w:hAnsi="Georgia"/>
+          <w:color w:val="000000"/>
+          <w:shd w:val="clear" w:color="auto" w:fill="FFFFFF"/>
+        </w:rPr>
+        <w:t xml:space="preserve"> Site at </w:t>
       </w:r>
       <w:r>
         <w:rPr>
@@ -2528,6 +2542,14 @@
         <w:t xml:space="preserve">, these scripts support the dynamic generation of an inventory based on host information </w:t>
       </w:r>
       <w:proofErr w:type="spellStart"/>
+      <w:r>
+        <w:rPr>
+          <w:rFonts w:ascii="Georgia" w:hAnsi="Georgia"/>
+          <w:color w:val="000000"/>
+          <w:shd w:val="clear" w:color="auto" w:fill="FFFFFF"/>
+        </w:rPr>
+        <w:t>avai</w:t>
+      </w:r>
       <w:proofErr w:type="gramStart"/>
       <w:r>
         <w:rPr>
@@ -2535,7 +2557,7 @@
           <w:color w:val="000000"/>
           <w:shd w:val="clear" w:color="auto" w:fill="FFFFFF"/>
         </w:rPr>
-        <w:t>avai;able</w:t>
+        <w:t>;able</w:t>
       </w:r>
       <w:proofErr w:type="spellEnd"/>
       <w:proofErr w:type="gramEnd"/>
@@ -2663,7 +2685,7 @@
           <w:color w:val="000000"/>
           <w:shd w:val="clear" w:color="auto" w:fill="FFFFFF"/>
         </w:rPr>
-        <w:t xml:space="preserve">We can write our </w:t>
+        <w:t>We can write our own</w:t>
       </w:r>
       <w:proofErr w:type="gramStart"/>
       <w:r>
@@ -2672,7 +2694,7 @@
           <w:color w:val="000000"/>
           <w:shd w:val="clear" w:color="auto" w:fill="FFFFFF"/>
         </w:rPr>
-        <w:t>own  customize</w:t>
+        <w:t>  customize</w:t>
       </w:r>
       <w:proofErr w:type="gramEnd"/>
       <w:r>
@@ -3599,7 +3621,7 @@
           <w:sz w:val="24"/>
           <w:szCs w:val="24"/>
         </w:rPr>
-        <w:t xml:space="preserve">in YAML. Every element(member) of list should be written in a new line with same indentation starting with “- </w:t>
+        <w:t xml:space="preserve">in YAML. Every </w:t>
       </w:r>
       <w:proofErr w:type="gramStart"/>
       <w:r>
@@ -3611,7 +3633,7 @@
           <w:sz w:val="24"/>
           <w:szCs w:val="24"/>
         </w:rPr>
-        <w:t>“ (</w:t>
+        <w:t>element(</w:t>
       </w:r>
       <w:proofErr w:type="gramEnd"/>
       <w:r>
@@ -3623,7 +3645,7 @@
           <w:sz w:val="24"/>
           <w:szCs w:val="24"/>
         </w:rPr>
-        <w:t>- and space).</w:t>
+        <w:t>member) of list should be written in a new line with same indentation starting with “- “ (- and space).</w:t>
       </w:r>
     </w:p>
     <w:p>
@@ -6273,7 +6295,7 @@
           <w:sz w:val="18"/>
           <w:szCs w:val="18"/>
         </w:rPr>
-        <w:t>=/</w:t>
+        <w:t xml:space="preserve">=/etc/hosts </w:t>
       </w:r>
       <w:proofErr w:type="spellStart"/>
       <w:r>
@@ -6284,7 +6306,7 @@
           <w:sz w:val="18"/>
           <w:szCs w:val="18"/>
         </w:rPr>
-        <w:t>etc</w:t>
+        <w:t>dest</w:t>
       </w:r>
       <w:proofErr w:type="spellEnd"/>
       <w:r>
@@ -6295,7 +6317,7 @@
           <w:sz w:val="18"/>
           <w:szCs w:val="18"/>
         </w:rPr>
-        <w:t xml:space="preserve">/hosts </w:t>
+        <w:t>=/</w:t>
       </w:r>
       <w:proofErr w:type="spellStart"/>
       <w:r>
@@ -6306,7 +6328,7 @@
           <w:sz w:val="18"/>
           <w:szCs w:val="18"/>
         </w:rPr>
-        <w:t>dest</w:t>
+        <w:t>tmp</w:t>
       </w:r>
       <w:proofErr w:type="spellEnd"/>
       <w:r>
@@ -6317,10 +6339,12 @@
           <w:sz w:val="18"/>
           <w:szCs w:val="18"/>
         </w:rPr>
-        <w:t>=/</w:t>
-      </w:r>
-      <w:proofErr w:type="spellStart"/>
-      <w:r>
+        <w:t>/hosts"</w:t>
+      </w:r>
+    </w:p>
+    <w:p>
+      <w:pPr>
+        <w:pStyle w:val="HTMLPreformatted"/>
         <w:rPr>
           <w:rStyle w:val="no"/>
           <w:rFonts w:ascii="Consolas" w:eastAsiaTheme="majorEastAsia" w:hAnsi="Consolas" w:cs="Consolas"/>
@@ -6328,30 +6352,6 @@
           <w:sz w:val="18"/>
           <w:szCs w:val="18"/>
         </w:rPr>
-        <w:t>tmp</w:t>
-      </w:r>
-      <w:proofErr w:type="spellEnd"/>
-      <w:r>
-        <w:rPr>
-          <w:rStyle w:val="no"/>
-          <w:rFonts w:ascii="Consolas" w:eastAsiaTheme="majorEastAsia" w:hAnsi="Consolas" w:cs="Consolas"/>
-          <w:color w:val="60ADD5"/>
-          <w:sz w:val="18"/>
-          <w:szCs w:val="18"/>
-        </w:rPr>
-        <w:t>/hosts"</w:t>
-      </w:r>
-    </w:p>
-    <w:p>
-      <w:pPr>
-        <w:pStyle w:val="HTMLPreformatted"/>
-        <w:rPr>
-          <w:rStyle w:val="no"/>
-          <w:rFonts w:ascii="Consolas" w:eastAsiaTheme="majorEastAsia" w:hAnsi="Consolas" w:cs="Consolas"/>
-          <w:color w:val="60ADD5"/>
-          <w:sz w:val="18"/>
-          <w:szCs w:val="18"/>
-        </w:rPr>
       </w:pPr>
     </w:p>
     <w:p>
@@ -6480,7 +6480,7 @@
           <w:rFonts w:eastAsiaTheme="majorEastAsia"/>
           <w:color w:val="60ADD5"/>
         </w:rPr>
-        <w:t xml:space="preserve"> webservers -m file -a "</w:t>
+        <w:t xml:space="preserve"> </w:t>
       </w:r>
       <w:proofErr w:type="spellStart"/>
       <w:r>
@@ -6489,7 +6489,7 @@
           <w:rFonts w:eastAsiaTheme="majorEastAsia"/>
           <w:color w:val="60ADD5"/>
         </w:rPr>
-        <w:t>dest</w:t>
+        <w:t>webservers</w:t>
       </w:r>
       <w:proofErr w:type="spellEnd"/>
       <w:r>
@@ -6498,7 +6498,7 @@
           <w:rFonts w:eastAsiaTheme="majorEastAsia"/>
           <w:color w:val="60ADD5"/>
         </w:rPr>
-        <w:t>=/</w:t>
+        <w:t xml:space="preserve"> -m file -a "</w:t>
       </w:r>
       <w:proofErr w:type="spellStart"/>
       <w:r>
@@ -6507,7 +6507,7 @@
           <w:rFonts w:eastAsiaTheme="majorEastAsia"/>
           <w:color w:val="60ADD5"/>
         </w:rPr>
-        <w:t>srv</w:t>
+        <w:t>dest</w:t>
       </w:r>
       <w:proofErr w:type="spellEnd"/>
       <w:r>
@@ -6516,25 +6516,25 @@
           <w:rFonts w:eastAsiaTheme="majorEastAsia"/>
           <w:color w:val="60ADD5"/>
         </w:rPr>
-        <w:t>/foo/a.txt mode=600"</w:t>
-      </w:r>
-    </w:p>
-    <w:p>
-      <w:pPr>
-        <w:pStyle w:val="HTMLPreformatted"/>
+        <w:t>=/</w:t>
+      </w:r>
+      <w:proofErr w:type="spellStart"/>
+      <w:r>
         <w:rPr>
           <w:rStyle w:val="no"/>
           <w:rFonts w:eastAsiaTheme="majorEastAsia"/>
           <w:color w:val="60ADD5"/>
         </w:rPr>
-      </w:pPr>
+        <w:t>srv</w:t>
+      </w:r>
+      <w:proofErr w:type="spellEnd"/>
       <w:r>
         <w:rPr>
           <w:rStyle w:val="no"/>
           <w:rFonts w:eastAsiaTheme="majorEastAsia"/>
           <w:color w:val="60ADD5"/>
         </w:rPr>
-        <w:t xml:space="preserve">$ </w:t>
+        <w:t>/</w:t>
       </w:r>
       <w:proofErr w:type="spellStart"/>
       <w:r>
@@ -6543,7 +6543,7 @@
           <w:rFonts w:eastAsiaTheme="majorEastAsia"/>
           <w:color w:val="60ADD5"/>
         </w:rPr>
-        <w:t>ansible</w:t>
+        <w:t>foo</w:t>
       </w:r>
       <w:proofErr w:type="spellEnd"/>
       <w:r>
@@ -6552,25 +6552,25 @@
           <w:rFonts w:eastAsiaTheme="majorEastAsia"/>
           <w:color w:val="60ADD5"/>
         </w:rPr>
-        <w:t xml:space="preserve"> webservers -m file -a "</w:t>
-      </w:r>
-      <w:proofErr w:type="spellStart"/>
-      <w:r>
+        <w:t>/a.txt mode=600"</w:t>
+      </w:r>
+    </w:p>
+    <w:p>
+      <w:pPr>
+        <w:pStyle w:val="HTMLPreformatted"/>
         <w:rPr>
           <w:rStyle w:val="no"/>
           <w:rFonts w:eastAsiaTheme="majorEastAsia"/>
           <w:color w:val="60ADD5"/>
         </w:rPr>
-        <w:t>dest</w:t>
-      </w:r>
-      <w:proofErr w:type="spellEnd"/>
+      </w:pPr>
       <w:r>
         <w:rPr>
           <w:rStyle w:val="no"/>
           <w:rFonts w:eastAsiaTheme="majorEastAsia"/>
           <w:color w:val="60ADD5"/>
         </w:rPr>
-        <w:t>=/</w:t>
+        <w:t xml:space="preserve">$ </w:t>
       </w:r>
       <w:proofErr w:type="spellStart"/>
       <w:r>
@@ -6579,7 +6579,7 @@
           <w:rFonts w:eastAsiaTheme="majorEastAsia"/>
           <w:color w:val="60ADD5"/>
         </w:rPr>
-        <w:t>srv</w:t>
+        <w:t>ansible</w:t>
       </w:r>
       <w:proofErr w:type="spellEnd"/>
       <w:r>
@@ -6588,7 +6588,7 @@
           <w:rFonts w:eastAsiaTheme="majorEastAsia"/>
           <w:color w:val="60ADD5"/>
         </w:rPr>
-        <w:t>/foo/b.txt mode=600 owner=</w:t>
+        <w:t xml:space="preserve"> </w:t>
       </w:r>
       <w:proofErr w:type="spellStart"/>
       <w:r>
@@ -6597,7 +6597,7 @@
           <w:rFonts w:eastAsiaTheme="majorEastAsia"/>
           <w:color w:val="60ADD5"/>
         </w:rPr>
-        <w:t>mdehaan</w:t>
+        <w:t>webservers</w:t>
       </w:r>
       <w:proofErr w:type="spellEnd"/>
       <w:r>
@@ -6606,7 +6606,7 @@
           <w:rFonts w:eastAsiaTheme="majorEastAsia"/>
           <w:color w:val="60ADD5"/>
         </w:rPr>
-        <w:t xml:space="preserve"> group=</w:t>
+        <w:t xml:space="preserve"> -m file -a "</w:t>
       </w:r>
       <w:proofErr w:type="spellStart"/>
       <w:r>
@@ -6615,7 +6615,7 @@
           <w:rFonts w:eastAsiaTheme="majorEastAsia"/>
           <w:color w:val="60ADD5"/>
         </w:rPr>
-        <w:t>mdehaan</w:t>
+        <w:t>dest</w:t>
       </w:r>
       <w:proofErr w:type="spellEnd"/>
       <w:r>
@@ -6624,17 +6624,89 @@
           <w:rFonts w:eastAsiaTheme="majorEastAsia"/>
           <w:color w:val="60ADD5"/>
         </w:rPr>
-        <w:t>"</w:t>
-      </w:r>
-    </w:p>
-    <w:p>
-      <w:pPr>
-        <w:pStyle w:val="HTMLPreformatted"/>
+        <w:t>=/</w:t>
+      </w:r>
+      <w:proofErr w:type="spellStart"/>
+      <w:r>
         <w:rPr>
           <w:rStyle w:val="no"/>
           <w:rFonts w:eastAsiaTheme="majorEastAsia"/>
           <w:color w:val="60ADD5"/>
         </w:rPr>
+        <w:t>srv</w:t>
+      </w:r>
+      <w:proofErr w:type="spellEnd"/>
+      <w:r>
+        <w:rPr>
+          <w:rStyle w:val="no"/>
+          <w:rFonts w:eastAsiaTheme="majorEastAsia"/>
+          <w:color w:val="60ADD5"/>
+        </w:rPr>
+        <w:t>/</w:t>
+      </w:r>
+      <w:proofErr w:type="spellStart"/>
+      <w:r>
+        <w:rPr>
+          <w:rStyle w:val="no"/>
+          <w:rFonts w:eastAsiaTheme="majorEastAsia"/>
+          <w:color w:val="60ADD5"/>
+        </w:rPr>
+        <w:t>foo</w:t>
+      </w:r>
+      <w:proofErr w:type="spellEnd"/>
+      <w:r>
+        <w:rPr>
+          <w:rStyle w:val="no"/>
+          <w:rFonts w:eastAsiaTheme="majorEastAsia"/>
+          <w:color w:val="60ADD5"/>
+        </w:rPr>
+        <w:t>/b.txt mode=600 owner=</w:t>
+      </w:r>
+      <w:proofErr w:type="spellStart"/>
+      <w:r>
+        <w:rPr>
+          <w:rStyle w:val="no"/>
+          <w:rFonts w:eastAsiaTheme="majorEastAsia"/>
+          <w:color w:val="60ADD5"/>
+        </w:rPr>
+        <w:t>mdehaan</w:t>
+      </w:r>
+      <w:proofErr w:type="spellEnd"/>
+      <w:r>
+        <w:rPr>
+          <w:rStyle w:val="no"/>
+          <w:rFonts w:eastAsiaTheme="majorEastAsia"/>
+          <w:color w:val="60ADD5"/>
+        </w:rPr>
+        <w:t xml:space="preserve"> group=</w:t>
+      </w:r>
+      <w:proofErr w:type="spellStart"/>
+      <w:r>
+        <w:rPr>
+          <w:rStyle w:val="no"/>
+          <w:rFonts w:eastAsiaTheme="majorEastAsia"/>
+          <w:color w:val="60ADD5"/>
+        </w:rPr>
+        <w:t>mdehaan</w:t>
+      </w:r>
+      <w:proofErr w:type="spellEnd"/>
+      <w:r>
+        <w:rPr>
+          <w:rStyle w:val="no"/>
+          <w:rFonts w:eastAsiaTheme="majorEastAsia"/>
+          <w:color w:val="60ADD5"/>
+        </w:rPr>
+        <w:t>"</w:t>
+      </w:r>
+    </w:p>
+    <w:p>
+      <w:pPr>
+        <w:pStyle w:val="HTMLPreformatted"/>
+        <w:rPr>
+          <w:rStyle w:val="no"/>
+          <w:rFonts w:eastAsiaTheme="majorEastAsia"/>
+          <w:color w:val="60ADD5"/>
+        </w:rPr>
       </w:pPr>
     </w:p>
     <w:p>
@@ -6704,7 +6776,7 @@
           <w:rFonts w:eastAsiaTheme="majorEastAsia"/>
           <w:color w:val="60ADD5"/>
         </w:rPr>
-        <w:t xml:space="preserve"> webservers -m file -a "</w:t>
+        <w:t xml:space="preserve"> </w:t>
       </w:r>
       <w:proofErr w:type="spellStart"/>
       <w:r>
@@ -6713,7 +6785,7 @@
           <w:rFonts w:eastAsiaTheme="majorEastAsia"/>
           <w:color w:val="60ADD5"/>
         </w:rPr>
-        <w:t>dest</w:t>
+        <w:t>webservers</w:t>
       </w:r>
       <w:proofErr w:type="spellEnd"/>
       <w:r>
@@ -6722,7 +6794,7 @@
           <w:rFonts w:eastAsiaTheme="majorEastAsia"/>
           <w:color w:val="60ADD5"/>
         </w:rPr>
-        <w:t>=/path/to/c mode=755 owner=</w:t>
+        <w:t xml:space="preserve"> -m file -a "</w:t>
       </w:r>
       <w:proofErr w:type="spellStart"/>
       <w:r>
@@ -6731,7 +6803,7 @@
           <w:rFonts w:eastAsiaTheme="majorEastAsia"/>
           <w:color w:val="60ADD5"/>
         </w:rPr>
-        <w:t>mdehaan</w:t>
+        <w:t>dest</w:t>
       </w:r>
       <w:proofErr w:type="spellEnd"/>
       <w:r>
@@ -6740,7 +6812,7 @@
           <w:rFonts w:eastAsiaTheme="majorEastAsia"/>
           <w:color w:val="60ADD5"/>
         </w:rPr>
-        <w:t xml:space="preserve"> group=</w:t>
+        <w:t>=/path/to/c mode=755 owner=</w:t>
       </w:r>
       <w:proofErr w:type="spellStart"/>
       <w:r>
@@ -6758,6 +6830,24 @@
           <w:rFonts w:eastAsiaTheme="majorEastAsia"/>
           <w:color w:val="60ADD5"/>
         </w:rPr>
+        <w:t xml:space="preserve"> group=</w:t>
+      </w:r>
+      <w:proofErr w:type="spellStart"/>
+      <w:r>
+        <w:rPr>
+          <w:rStyle w:val="no"/>
+          <w:rFonts w:eastAsiaTheme="majorEastAsia"/>
+          <w:color w:val="60ADD5"/>
+        </w:rPr>
+        <w:t>mdehaan</w:t>
+      </w:r>
+      <w:proofErr w:type="spellEnd"/>
+      <w:r>
+        <w:rPr>
+          <w:rStyle w:val="no"/>
+          <w:rFonts w:eastAsiaTheme="majorEastAsia"/>
+          <w:color w:val="60ADD5"/>
+        </w:rPr>
         <w:t xml:space="preserve"> state=directory"</w:t>
       </w:r>
     </w:p>
@@ -6812,7 +6902,25 @@
           <w:rFonts w:eastAsiaTheme="majorEastAsia"/>
           <w:color w:val="60ADD5"/>
         </w:rPr>
-        <w:t xml:space="preserve"> webservers -m file -a "</w:t>
+        <w:t xml:space="preserve"> </w:t>
+      </w:r>
+      <w:proofErr w:type="spellStart"/>
+      <w:r>
+        <w:rPr>
+          <w:rStyle w:val="no"/>
+          <w:rFonts w:eastAsiaTheme="majorEastAsia"/>
+          <w:color w:val="60ADD5"/>
+        </w:rPr>
+        <w:t>webservers</w:t>
+      </w:r>
+      <w:proofErr w:type="spellEnd"/>
+      <w:r>
+        <w:rPr>
+          <w:rStyle w:val="no"/>
+          <w:rFonts w:eastAsiaTheme="majorEastAsia"/>
+          <w:color w:val="60ADD5"/>
+        </w:rPr>
+        <w:t xml:space="preserve"> -m file -a "</w:t>
       </w:r>
       <w:proofErr w:type="spellStart"/>
       <w:r>
@@ -6970,7 +7078,25 @@
           <w:rFonts w:eastAsiaTheme="majorEastAsia"/>
           <w:color w:val="60ADD5"/>
         </w:rPr>
-        <w:t xml:space="preserve"> webservers -m yum -a "name=acme state=present"</w:t>
+        <w:t xml:space="preserve"> </w:t>
+      </w:r>
+      <w:proofErr w:type="spellStart"/>
+      <w:r>
+        <w:rPr>
+          <w:rStyle w:val="no"/>
+          <w:rFonts w:eastAsiaTheme="majorEastAsia"/>
+          <w:color w:val="60ADD5"/>
+        </w:rPr>
+        <w:t>webservers</w:t>
+      </w:r>
+      <w:proofErr w:type="spellEnd"/>
+      <w:r>
+        <w:rPr>
+          <w:rStyle w:val="no"/>
+          <w:rFonts w:eastAsiaTheme="majorEastAsia"/>
+          <w:color w:val="60ADD5"/>
+        </w:rPr>
+        <w:t xml:space="preserve"> -m yum -a "name=acme state=present"</w:t>
       </w:r>
     </w:p>
     <w:p>
@@ -7035,17 +7161,35 @@
           <w:rFonts w:eastAsiaTheme="majorEastAsia"/>
           <w:color w:val="60ADD5"/>
         </w:rPr>
-        <w:t xml:space="preserve"> webservers -m yum -a "name=acme-1.5 state=present"</w:t>
-      </w:r>
-    </w:p>
-    <w:p>
-      <w:pPr>
-        <w:pStyle w:val="HTMLPreformatted"/>
+        <w:t xml:space="preserve"> </w:t>
+      </w:r>
+      <w:proofErr w:type="spellStart"/>
+      <w:r>
         <w:rPr>
           <w:rStyle w:val="no"/>
           <w:rFonts w:eastAsiaTheme="majorEastAsia"/>
           <w:color w:val="60ADD5"/>
         </w:rPr>
+        <w:t>webservers</w:t>
+      </w:r>
+      <w:proofErr w:type="spellEnd"/>
+      <w:r>
+        <w:rPr>
+          <w:rStyle w:val="no"/>
+          <w:rFonts w:eastAsiaTheme="majorEastAsia"/>
+          <w:color w:val="60ADD5"/>
+        </w:rPr>
+        <w:t xml:space="preserve"> -m yum -a "name=acme-1.5 state=present"</w:t>
+      </w:r>
+    </w:p>
+    <w:p>
+      <w:pPr>
+        <w:pStyle w:val="HTMLPreformatted"/>
+        <w:rPr>
+          <w:rStyle w:val="no"/>
+          <w:rFonts w:eastAsiaTheme="majorEastAsia"/>
+          <w:color w:val="60ADD5"/>
+        </w:rPr>
       </w:pPr>
     </w:p>
     <w:p>
@@ -7099,7 +7243,25 @@
           <w:rFonts w:eastAsiaTheme="majorEastAsia"/>
           <w:color w:val="60ADD5"/>
         </w:rPr>
-        <w:t xml:space="preserve"> webservers -m yum -a "name=acme state=latest"</w:t>
+        <w:t xml:space="preserve"> </w:t>
+      </w:r>
+      <w:proofErr w:type="spellStart"/>
+      <w:r>
+        <w:rPr>
+          <w:rStyle w:val="no"/>
+          <w:rFonts w:eastAsiaTheme="majorEastAsia"/>
+          <w:color w:val="60ADD5"/>
+        </w:rPr>
+        <w:t>webservers</w:t>
+      </w:r>
+      <w:proofErr w:type="spellEnd"/>
+      <w:r>
+        <w:rPr>
+          <w:rStyle w:val="no"/>
+          <w:rFonts w:eastAsiaTheme="majorEastAsia"/>
+          <w:color w:val="60ADD5"/>
+        </w:rPr>
+        <w:t xml:space="preserve"> -m yum -a "name=acme state=latest"</w:t>
       </w:r>
     </w:p>
     <w:p>
@@ -7154,7 +7316,25 @@
           <w:rFonts w:eastAsiaTheme="majorEastAsia"/>
           <w:color w:val="60ADD5"/>
         </w:rPr>
-        <w:t xml:space="preserve"> webservers -m yum -a "name=acme state=absent"</w:t>
+        <w:t xml:space="preserve"> </w:t>
+      </w:r>
+      <w:proofErr w:type="spellStart"/>
+      <w:r>
+        <w:rPr>
+          <w:rStyle w:val="no"/>
+          <w:rFonts w:eastAsiaTheme="majorEastAsia"/>
+          <w:color w:val="60ADD5"/>
+        </w:rPr>
+        <w:t>webservers</w:t>
+      </w:r>
+      <w:proofErr w:type="spellEnd"/>
+      <w:r>
+        <w:rPr>
+          <w:rStyle w:val="no"/>
+          <w:rFonts w:eastAsiaTheme="majorEastAsia"/>
+          <w:color w:val="60ADD5"/>
+        </w:rPr>
+        <w:t xml:space="preserve"> -m yum -a "name=acme state=absent"</w:t>
       </w:r>
     </w:p>
     <w:p>
@@ -7910,24 +8090,44 @@
         <w:spacing w:before="0"/>
         <w:rPr>
           <w:rFonts w:ascii="Georgia" w:hAnsi="Georgia"/>
-          <w:color w:val="404040"/>
-          <w:sz w:val="42"/>
-          <w:szCs w:val="42"/>
-        </w:rPr>
-      </w:pPr>
-      <w:r>
-        <w:rPr>
-          <w:rFonts w:ascii="Georgia" w:hAnsi="Georgia"/>
-          <w:color w:val="404040"/>
-          <w:sz w:val="42"/>
-          <w:szCs w:val="42"/>
-        </w:rPr>
-        <w:t>apt - Manages apt-packages</w:t>
-      </w:r>
-    </w:p>
-    <w:p>
-      <w:r>
-        <w:t xml:space="preserve">Link : </w:t>
+          <w:b/>
+          <w:color w:val="404040"/>
+          <w:sz w:val="30"/>
+          <w:szCs w:val="30"/>
+        </w:rPr>
+      </w:pPr>
+      <w:proofErr w:type="gramStart"/>
+      <w:r>
+        <w:rPr>
+          <w:rFonts w:ascii="Georgia" w:hAnsi="Georgia"/>
+          <w:b/>
+          <w:color w:val="404040"/>
+          <w:sz w:val="30"/>
+          <w:szCs w:val="30"/>
+        </w:rPr>
+        <w:t>apt</w:t>
+      </w:r>
+      <w:proofErr w:type="gramEnd"/>
+      <w:r>
+        <w:rPr>
+          <w:rFonts w:ascii="Georgia" w:hAnsi="Georgia"/>
+          <w:b/>
+          <w:color w:val="404040"/>
+          <w:sz w:val="30"/>
+          <w:szCs w:val="30"/>
+        </w:rPr>
+        <w:t xml:space="preserve"> - Manages apt-packages</w:t>
+      </w:r>
+    </w:p>
+    <w:p/>
+    <w:p>
+      <w:proofErr w:type="gramStart"/>
+      <w:r>
+        <w:t>Link :</w:t>
+      </w:r>
+      <w:proofErr w:type="gramEnd"/>
+      <w:r>
+        <w:t xml:space="preserve"> </w:t>
       </w:r>
       <w:hyperlink r:id="rId20" w:history="1">
         <w:r>
@@ -9442,27 +9642,42 @@
         <w:spacing w:before="0"/>
         <w:rPr>
           <w:rFonts w:ascii="Georgia" w:hAnsi="Georgia"/>
-          <w:color w:val="404040"/>
-          <w:sz w:val="42"/>
-          <w:szCs w:val="42"/>
-        </w:rPr>
-      </w:pPr>
-      <w:r>
-        <w:rPr>
-          <w:rFonts w:ascii="Georgia" w:hAnsi="Georgia"/>
-          <w:color w:val="404040"/>
-          <w:sz w:val="42"/>
-          <w:szCs w:val="42"/>
-        </w:rPr>
-        <w:t>service - Manage </w:t>
+          <w:b/>
+          <w:color w:val="404040"/>
+          <w:sz w:val="30"/>
+          <w:szCs w:val="30"/>
+        </w:rPr>
+      </w:pPr>
+      <w:proofErr w:type="gramStart"/>
+      <w:r>
+        <w:rPr>
+          <w:rFonts w:ascii="Georgia" w:hAnsi="Georgia"/>
+          <w:b/>
+          <w:color w:val="404040"/>
+          <w:sz w:val="30"/>
+          <w:szCs w:val="30"/>
+        </w:rPr>
+        <w:t>service</w:t>
+      </w:r>
+      <w:proofErr w:type="gramEnd"/>
+      <w:r>
+        <w:rPr>
+          <w:rFonts w:ascii="Georgia" w:hAnsi="Georgia"/>
+          <w:b/>
+          <w:color w:val="404040"/>
+          <w:sz w:val="30"/>
+          <w:szCs w:val="30"/>
+        </w:rPr>
+        <w:t xml:space="preserve"> - Manage </w:t>
       </w:r>
       <w:r>
         <w:rPr>
           <w:rStyle w:val="highlighted"/>
           <w:rFonts w:ascii="Georgia" w:hAnsi="Georgia"/>
-          <w:color w:val="404040"/>
-          <w:sz w:val="42"/>
-          <w:szCs w:val="42"/>
+          <w:b/>
+          <w:color w:val="404040"/>
+          <w:sz w:val="30"/>
+          <w:szCs w:val="30"/>
           <w:shd w:val="clear" w:color="auto" w:fill="F1C40F"/>
         </w:rPr>
         <w:t>services</w:t>
@@ -9477,8 +9692,13 @@
       <w:r>
         <w:br/>
       </w:r>
-      <w:r>
-        <w:t xml:space="preserve">Link : </w:t>
+      <w:proofErr w:type="gramStart"/>
+      <w:r>
+        <w:t>Link :</w:t>
+      </w:r>
+      <w:proofErr w:type="gramEnd"/>
+      <w:r>
+        <w:t xml:space="preserve"> </w:t>
       </w:r>
       <w:hyperlink r:id="rId21" w:history="1">
         <w:r>
@@ -9880,67 +10100,6 @@
           <w:sz w:val="18"/>
           <w:szCs w:val="18"/>
         </w:rPr>
-        <w:t xml:space="preserve">    </w:t>
-      </w:r>
-      <w:r>
-        <w:rPr>
-          <w:rStyle w:val="l"/>
-          <w:rFonts w:ascii="Consolas" w:hAnsi="Consolas" w:cs="Consolas"/>
-          <w:color w:val="404040"/>
-          <w:sz w:val="18"/>
-          <w:szCs w:val="18"/>
-        </w:rPr>
-        <w:t>name</w:t>
-      </w:r>
-      <w:r>
-        <w:rPr>
-          <w:rStyle w:val="p"/>
-          <w:rFonts w:ascii="Consolas" w:hAnsi="Consolas" w:cs="Consolas"/>
-          <w:color w:val="404040"/>
-          <w:sz w:val="18"/>
-          <w:szCs w:val="18"/>
-        </w:rPr>
-        <w:t>:</w:t>
-      </w:r>
-      <w:r>
-        <w:rPr>
-          <w:rFonts w:ascii="Consolas" w:hAnsi="Consolas" w:cs="Consolas"/>
-          <w:color w:val="404040"/>
-          <w:sz w:val="18"/>
-          <w:szCs w:val="18"/>
-        </w:rPr>
-        <w:t xml:space="preserve"> </w:t>
-      </w:r>
-      <w:proofErr w:type="spellStart"/>
-      <w:r>
-        <w:rPr>
-          <w:rStyle w:val="l"/>
-          <w:rFonts w:ascii="Consolas" w:hAnsi="Consolas" w:cs="Consolas"/>
-          <w:color w:val="404040"/>
-          <w:sz w:val="18"/>
-          <w:szCs w:val="18"/>
-        </w:rPr>
-        <w:t>httpd</w:t>
-      </w:r>
-      <w:proofErr w:type="spellEnd"/>
-    </w:p>
-    <w:p>
-      <w:pPr>
-        <w:pStyle w:val="HTMLPreformatted"/>
-        <w:rPr>
-          <w:rFonts w:ascii="Consolas" w:hAnsi="Consolas" w:cs="Consolas"/>
-          <w:color w:val="404040"/>
-          <w:sz w:val="18"/>
-          <w:szCs w:val="18"/>
-        </w:rPr>
-      </w:pPr>
-      <w:r>
-        <w:rPr>
-          <w:rFonts w:ascii="Consolas" w:hAnsi="Consolas" w:cs="Consolas"/>
-          <w:color w:val="404040"/>
-          <w:sz w:val="18"/>
-          <w:szCs w:val="18"/>
-        </w:rPr>
         <w:lastRenderedPageBreak/>
         <w:t xml:space="preserve">    </w:t>
       </w:r>
@@ -9952,6 +10111,67 @@
           <w:sz w:val="18"/>
           <w:szCs w:val="18"/>
         </w:rPr>
+        <w:t>name</w:t>
+      </w:r>
+      <w:r>
+        <w:rPr>
+          <w:rStyle w:val="p"/>
+          <w:rFonts w:ascii="Consolas" w:hAnsi="Consolas" w:cs="Consolas"/>
+          <w:color w:val="404040"/>
+          <w:sz w:val="18"/>
+          <w:szCs w:val="18"/>
+        </w:rPr>
+        <w:t>:</w:t>
+      </w:r>
+      <w:r>
+        <w:rPr>
+          <w:rFonts w:ascii="Consolas" w:hAnsi="Consolas" w:cs="Consolas"/>
+          <w:color w:val="404040"/>
+          <w:sz w:val="18"/>
+          <w:szCs w:val="18"/>
+        </w:rPr>
+        <w:t xml:space="preserve"> </w:t>
+      </w:r>
+      <w:proofErr w:type="spellStart"/>
+      <w:r>
+        <w:rPr>
+          <w:rStyle w:val="l"/>
+          <w:rFonts w:ascii="Consolas" w:hAnsi="Consolas" w:cs="Consolas"/>
+          <w:color w:val="404040"/>
+          <w:sz w:val="18"/>
+          <w:szCs w:val="18"/>
+        </w:rPr>
+        <w:t>httpd</w:t>
+      </w:r>
+      <w:proofErr w:type="spellEnd"/>
+    </w:p>
+    <w:p>
+      <w:pPr>
+        <w:pStyle w:val="HTMLPreformatted"/>
+        <w:rPr>
+          <w:rFonts w:ascii="Consolas" w:hAnsi="Consolas" w:cs="Consolas"/>
+          <w:color w:val="404040"/>
+          <w:sz w:val="18"/>
+          <w:szCs w:val="18"/>
+        </w:rPr>
+      </w:pPr>
+      <w:r>
+        <w:rPr>
+          <w:rFonts w:ascii="Consolas" w:hAnsi="Consolas" w:cs="Consolas"/>
+          <w:color w:val="404040"/>
+          <w:sz w:val="18"/>
+          <w:szCs w:val="18"/>
+        </w:rPr>
+        <w:t xml:space="preserve">    </w:t>
+      </w:r>
+      <w:r>
+        <w:rPr>
+          <w:rStyle w:val="l"/>
+          <w:rFonts w:ascii="Consolas" w:hAnsi="Consolas" w:cs="Consolas"/>
+          <w:color w:val="404040"/>
+          <w:sz w:val="18"/>
+          <w:szCs w:val="18"/>
+        </w:rPr>
         <w:t>state</w:t>
       </w:r>
       <w:r>
@@ -10869,8 +11089,20 @@
           <w:sz w:val="18"/>
           <w:szCs w:val="18"/>
         </w:rPr>
-        <w:t>/bin/foo</w:t>
-      </w:r>
+        <w:t>/bin/</w:t>
+      </w:r>
+      <w:proofErr w:type="spellStart"/>
+      <w:r>
+        <w:rPr>
+          <w:rStyle w:val="l"/>
+          <w:rFonts w:ascii="Consolas" w:hAnsi="Consolas" w:cs="Consolas"/>
+          <w:color w:val="404040"/>
+          <w:sz w:val="18"/>
+          <w:szCs w:val="18"/>
+        </w:rPr>
+        <w:t>foo</w:t>
+      </w:r>
+      <w:proofErr w:type="spellEnd"/>
     </w:p>
     <w:p>
       <w:pPr>
@@ -11049,8 +11281,20 @@
           <w:sz w:val="18"/>
           <w:szCs w:val="18"/>
         </w:rPr>
-        <w:t>/bin/foo</w:t>
-      </w:r>
+        <w:t>/bin/</w:t>
+      </w:r>
+      <w:proofErr w:type="spellStart"/>
+      <w:r>
+        <w:rPr>
+          <w:rStyle w:val="l"/>
+          <w:rFonts w:ascii="Consolas" w:hAnsi="Consolas" w:cs="Consolas"/>
+          <w:color w:val="404040"/>
+          <w:sz w:val="18"/>
+          <w:szCs w:val="18"/>
+        </w:rPr>
+        <w:t>foo</w:t>
+      </w:r>
+      <w:proofErr w:type="spellEnd"/>
     </w:p>
     <w:p>
       <w:pPr>
@@ -11721,6 +11965,7 @@
         </w:rPr>
         <w:t xml:space="preserve">    </w:t>
       </w:r>
+      <w:proofErr w:type="gramStart"/>
       <w:r>
         <w:rPr>
           <w:rStyle w:val="l"/>
@@ -11731,6 +11976,7 @@
         </w:rPr>
         <w:t>name</w:t>
       </w:r>
+      <w:proofErr w:type="gramEnd"/>
       <w:r>
         <w:rPr>
           <w:rStyle w:val="p"/>
@@ -11760,7 +12006,6 @@
         </w:rPr>
         <w:t>"</w:t>
       </w:r>
-      <w:proofErr w:type="gramStart"/>
       <w:r>
         <w:rPr>
           <w:rStyle w:val="cp"/>
@@ -11792,7 +12037,6 @@
         </w:rPr>
         <w:t>item</w:t>
       </w:r>
-      <w:proofErr w:type="gramEnd"/>
       <w:r>
         <w:rPr>
           <w:rFonts w:ascii="monaco" w:hAnsi="monaco"/>
@@ -12203,6 +12447,8 @@
           <w:rFonts w:ascii="Georgia" w:hAnsi="Georgia"/>
           <w:b/>
           <w:color w:val="404040"/>
+          <w:sz w:val="30"/>
+          <w:szCs w:val="30"/>
         </w:rPr>
       </w:pPr>
       <w:r>
@@ -12210,8 +12456,9 @@
           <w:rFonts w:ascii="Georgia" w:hAnsi="Georgia"/>
           <w:b/>
           <w:color w:val="404040"/>
-        </w:rPr>
-        <w:lastRenderedPageBreak/>
+          <w:sz w:val="30"/>
+          <w:szCs w:val="30"/>
+        </w:rPr>
         <w:t>Handlers: </w:t>
       </w:r>
     </w:p>
@@ -12326,35 +12573,39 @@
         <w:spacing w:before="0"/>
         <w:rPr>
           <w:rFonts w:ascii="Georgia" w:hAnsi="Georgia"/>
-          <w:color w:val="404040"/>
-          <w:sz w:val="42"/>
-          <w:szCs w:val="42"/>
-        </w:rPr>
-      </w:pPr>
-      <w:r>
-        <w:rPr>
-          <w:rFonts w:ascii="Georgia" w:hAnsi="Georgia"/>
-          <w:color w:val="404040"/>
-          <w:sz w:val="42"/>
-          <w:szCs w:val="42"/>
+          <w:b/>
+          <w:color w:val="404040"/>
+          <w:sz w:val="30"/>
+          <w:szCs w:val="30"/>
+        </w:rPr>
+      </w:pPr>
+      <w:r>
+        <w:rPr>
+          <w:rFonts w:ascii="Georgia" w:hAnsi="Georgia"/>
+          <w:b/>
+          <w:color w:val="404040"/>
+          <w:sz w:val="30"/>
+          <w:szCs w:val="30"/>
         </w:rPr>
         <w:t>Copies</w:t>
       </w:r>
       <w:r>
         <w:rPr>
           <w:rFonts w:ascii="Georgia" w:hAnsi="Georgia"/>
-          <w:color w:val="404040"/>
-          <w:sz w:val="42"/>
-          <w:szCs w:val="42"/>
+          <w:b/>
+          <w:color w:val="404040"/>
+          <w:sz w:val="30"/>
+          <w:szCs w:val="30"/>
         </w:rPr>
         <w:t xml:space="preserve"> and fetches</w:t>
       </w:r>
       <w:r>
         <w:rPr>
           <w:rFonts w:ascii="Georgia" w:hAnsi="Georgia"/>
-          <w:color w:val="404040"/>
-          <w:sz w:val="42"/>
-          <w:szCs w:val="42"/>
+          <w:b/>
+          <w:color w:val="404040"/>
+          <w:sz w:val="30"/>
+          <w:szCs w:val="30"/>
         </w:rPr>
         <w:t xml:space="preserve"> files </w:t>
       </w:r>
@@ -12373,8 +12624,6 @@
         </w:r>
       </w:hyperlink>
     </w:p>
-    <w:p/>
-    <w:p/>
     <w:p>
       <w:pPr>
         <w:numPr>
@@ -12533,18 +12782,20 @@
         <w:spacing w:before="0"/>
         <w:rPr>
           <w:rFonts w:ascii="Georgia" w:hAnsi="Georgia"/>
-          <w:color w:val="404040"/>
-          <w:sz w:val="42"/>
-          <w:szCs w:val="42"/>
+          <w:b/>
+          <w:color w:val="404040"/>
+          <w:sz w:val="30"/>
+          <w:szCs w:val="30"/>
         </w:rPr>
       </w:pPr>
       <w:proofErr w:type="spellStart"/>
       <w:r>
         <w:rPr>
           <w:rFonts w:ascii="Georgia" w:hAnsi="Georgia"/>
-          <w:color w:val="404040"/>
-          <w:sz w:val="42"/>
-          <w:szCs w:val="42"/>
+          <w:b/>
+          <w:color w:val="404040"/>
+          <w:sz w:val="30"/>
+          <w:szCs w:val="30"/>
         </w:rPr>
         <w:t>Ansible</w:t>
       </w:r>
@@ -12552,9 +12803,10 @@
       <w:r>
         <w:rPr>
           <w:rFonts w:ascii="Georgia" w:hAnsi="Georgia"/>
-          <w:color w:val="404040"/>
-          <w:sz w:val="42"/>
-          <w:szCs w:val="42"/>
+          <w:b/>
+          <w:color w:val="404040"/>
+          <w:sz w:val="30"/>
+          <w:szCs w:val="30"/>
         </w:rPr>
         <w:t xml:space="preserve"> Pip Module – Managing Python Packages</w:t>
       </w:r>
@@ -12611,29 +12863,59 @@
         <w:spacing w:before="0"/>
         <w:rPr>
           <w:rFonts w:ascii="Georgia" w:hAnsi="Georgia"/>
-          <w:color w:val="404040"/>
-          <w:sz w:val="42"/>
-          <w:szCs w:val="42"/>
+          <w:b/>
+          <w:color w:val="404040"/>
+          <w:sz w:val="30"/>
+          <w:szCs w:val="30"/>
+        </w:rPr>
+      </w:pPr>
+    </w:p>
+    <w:p>
+      <w:pPr>
+        <w:pStyle w:val="Heading1"/>
+        <w:shd w:val="clear" w:color="auto" w:fill="FCFCFC"/>
+        <w:spacing w:before="0"/>
+        <w:rPr>
+          <w:rFonts w:ascii="Georgia" w:hAnsi="Georgia"/>
+          <w:b/>
+          <w:color w:val="404040"/>
+          <w:sz w:val="30"/>
+          <w:szCs w:val="30"/>
+        </w:rPr>
+      </w:pPr>
+    </w:p>
+    <w:p>
+      <w:pPr>
+        <w:pStyle w:val="Heading1"/>
+        <w:shd w:val="clear" w:color="auto" w:fill="FCFCFC"/>
+        <w:spacing w:before="0"/>
+        <w:rPr>
+          <w:rFonts w:ascii="Georgia" w:hAnsi="Georgia"/>
+          <w:b/>
+          <w:color w:val="404040"/>
+          <w:sz w:val="30"/>
+          <w:szCs w:val="30"/>
         </w:rPr>
       </w:pPr>
       <w:proofErr w:type="spellStart"/>
       <w:r>
         <w:rPr>
           <w:rFonts w:ascii="Georgia" w:hAnsi="Georgia"/>
-          <w:color w:val="404040"/>
-          <w:sz w:val="42"/>
-          <w:szCs w:val="42"/>
-        </w:rPr>
-        <w:lastRenderedPageBreak/>
+          <w:b/>
+          <w:color w:val="404040"/>
+          <w:sz w:val="30"/>
+          <w:szCs w:val="30"/>
+        </w:rPr>
         <w:t>Ansible</w:t>
       </w:r>
       <w:proofErr w:type="spellEnd"/>
       <w:r>
         <w:rPr>
           <w:rFonts w:ascii="Georgia" w:hAnsi="Georgia"/>
-          <w:color w:val="404040"/>
-          <w:sz w:val="42"/>
-          <w:szCs w:val="42"/>
+          <w:b/>
+          <w:color w:val="404040"/>
+          <w:sz w:val="30"/>
+          <w:szCs w:val="30"/>
         </w:rPr>
         <w:t xml:space="preserve"> </w:t>
       </w:r>
@@ -12641,9 +12923,10 @@
       <w:r>
         <w:rPr>
           <w:rFonts w:ascii="Georgia" w:hAnsi="Georgia"/>
-          <w:color w:val="404040"/>
-          <w:sz w:val="42"/>
-          <w:szCs w:val="42"/>
+          <w:b/>
+          <w:color w:val="404040"/>
+          <w:sz w:val="30"/>
+          <w:szCs w:val="30"/>
         </w:rPr>
         <w:t>lineinfile</w:t>
       </w:r>
@@ -12651,9 +12934,10 @@
       <w:r>
         <w:rPr>
           <w:rFonts w:ascii="Georgia" w:hAnsi="Georgia"/>
-          <w:color w:val="404040"/>
-          <w:sz w:val="42"/>
-          <w:szCs w:val="42"/>
+          <w:b/>
+          <w:color w:val="404040"/>
+          <w:sz w:val="30"/>
+          <w:szCs w:val="30"/>
         </w:rPr>
         <w:t xml:space="preserve"> module</w:t>
       </w:r>
@@ -12753,17 +13037,19 @@
         <w:spacing w:before="0"/>
         <w:rPr>
           <w:rFonts w:ascii="Georgia" w:hAnsi="Georgia"/>
-          <w:color w:val="404040"/>
-          <w:sz w:val="42"/>
-          <w:szCs w:val="42"/>
-        </w:rPr>
-      </w:pPr>
-      <w:r>
-        <w:rPr>
-          <w:rFonts w:ascii="Georgia" w:hAnsi="Georgia"/>
-          <w:color w:val="404040"/>
-          <w:sz w:val="42"/>
-          <w:szCs w:val="42"/>
+          <w:b/>
+          <w:color w:val="404040"/>
+          <w:sz w:val="30"/>
+          <w:szCs w:val="30"/>
+        </w:rPr>
+      </w:pPr>
+      <w:r>
+        <w:rPr>
+          <w:rFonts w:ascii="Georgia" w:hAnsi="Georgia"/>
+          <w:b/>
+          <w:color w:val="404040"/>
+          <w:sz w:val="30"/>
+          <w:szCs w:val="30"/>
         </w:rPr>
         <w:t>Database Modules</w:t>
       </w:r>
@@ -12787,14 +13073,1138 @@
           <w:rStyle w:val="Hyperlink"/>
         </w:rPr>
       </w:pPr>
-      <w:r>
-        <w:rPr>
-          <w:rStyle w:val="Hyperlink"/>
-        </w:rPr>
-        <w:t>https://docs.ansible.com/ansible/2.3/list_of_database_modules.html</w:t>
-      </w:r>
+      <w:hyperlink r:id="rId27" w:history="1">
+        <w:r>
+          <w:rPr>
+            <w:rStyle w:val="Hyperlink"/>
+          </w:rPr>
+          <w:t>https://docs.ansible.com/ansible/2.3/list_of_database_modules.html</w:t>
+        </w:r>
+      </w:hyperlink>
       <w:bookmarkStart w:id="0" w:name="_GoBack"/>
       <w:bookmarkEnd w:id="0"/>
+    </w:p>
+    <w:p>
+      <w:pPr>
+        <w:rPr>
+          <w:rStyle w:val="Hyperlink"/>
+        </w:rPr>
+      </w:pPr>
+    </w:p>
+    <w:p>
+      <w:pPr>
+        <w:pStyle w:val="Heading1"/>
+        <w:shd w:val="clear" w:color="auto" w:fill="FCFCFC"/>
+        <w:spacing w:before="0"/>
+        <w:rPr>
+          <w:rFonts w:ascii="Georgia" w:hAnsi="Georgia"/>
+          <w:b/>
+          <w:color w:val="404040"/>
+          <w:sz w:val="30"/>
+          <w:szCs w:val="30"/>
+        </w:rPr>
+      </w:pPr>
+      <w:r>
+        <w:rPr>
+          <w:rFonts w:ascii="Georgia" w:hAnsi="Georgia"/>
+          <w:b/>
+          <w:color w:val="404040"/>
+          <w:sz w:val="30"/>
+          <w:szCs w:val="30"/>
+        </w:rPr>
+        <w:t xml:space="preserve">Stack </w:t>
+      </w:r>
+      <w:proofErr w:type="gramStart"/>
+      <w:r>
+        <w:rPr>
+          <w:rFonts w:ascii="Georgia" w:hAnsi="Georgia"/>
+          <w:b/>
+          <w:color w:val="404040"/>
+          <w:sz w:val="30"/>
+          <w:szCs w:val="30"/>
+        </w:rPr>
+        <w:t xml:space="preserve">Status  </w:t>
+      </w:r>
+      <w:r>
+        <w:rPr>
+          <w:rFonts w:ascii="Georgia" w:hAnsi="Georgia"/>
+          <w:b/>
+          <w:color w:val="404040"/>
+          <w:sz w:val="30"/>
+          <w:szCs w:val="30"/>
+        </w:rPr>
+        <w:t>:</w:t>
+      </w:r>
+      <w:proofErr w:type="gramEnd"/>
+      <w:r>
+        <w:rPr>
+          <w:rFonts w:ascii="Georgia" w:hAnsi="Georgia"/>
+          <w:b/>
+          <w:color w:val="404040"/>
+          <w:sz w:val="30"/>
+          <w:szCs w:val="30"/>
+        </w:rPr>
+        <w:t xml:space="preserve"> (023-024)</w:t>
+      </w:r>
+    </w:p>
+    <w:p/>
+    <w:p>
+      <w:pPr>
+        <w:pStyle w:val="Heading1"/>
+        <w:shd w:val="clear" w:color="auto" w:fill="FCFCFC"/>
+        <w:spacing w:before="0"/>
+        <w:rPr>
+          <w:rFonts w:ascii="Georgia" w:hAnsi="Georgia"/>
+          <w:color w:val="404040"/>
+          <w:sz w:val="30"/>
+          <w:szCs w:val="30"/>
+        </w:rPr>
+      </w:pPr>
+      <w:proofErr w:type="spellStart"/>
+      <w:r>
+        <w:rPr>
+          <w:rFonts w:ascii="Georgia" w:hAnsi="Georgia"/>
+          <w:color w:val="404040"/>
+          <w:sz w:val="30"/>
+          <w:szCs w:val="30"/>
+        </w:rPr>
+        <w:t>wait_for</w:t>
+      </w:r>
+      <w:proofErr w:type="spellEnd"/>
+      <w:r>
+        <w:rPr>
+          <w:rFonts w:ascii="Georgia" w:hAnsi="Georgia"/>
+          <w:color w:val="404040"/>
+          <w:sz w:val="30"/>
+          <w:szCs w:val="30"/>
+        </w:rPr>
+        <w:t xml:space="preserve"> </w:t>
+      </w:r>
+    </w:p>
+    <w:p>
+      <w:pPr>
+        <w:numPr>
+          <w:ilvl w:val="0"/>
+          <w:numId w:val="8"/>
+        </w:numPr>
+        <w:shd w:val="clear" w:color="auto" w:fill="FCFCFC"/>
+        <w:spacing w:before="100" w:beforeAutospacing="1" w:after="100" w:afterAutospacing="1" w:line="360" w:lineRule="atLeast"/>
+        <w:ind w:left="360"/>
+        <w:rPr>
+          <w:rFonts w:ascii="Arial" w:eastAsia="Times New Roman" w:hAnsi="Arial" w:cs="Arial"/>
+          <w:color w:val="404040"/>
+          <w:sz w:val="24"/>
+          <w:szCs w:val="24"/>
+        </w:rPr>
+      </w:pPr>
+      <w:r>
+        <w:rPr>
+          <w:rFonts w:ascii="Arial" w:eastAsia="Times New Roman" w:hAnsi="Arial" w:cs="Arial"/>
+          <w:color w:val="404040"/>
+          <w:sz w:val="24"/>
+          <w:szCs w:val="24"/>
+        </w:rPr>
+        <w:t>You can wait for a set amount of time </w:t>
+      </w:r>
+      <w:r>
+        <w:rPr>
+          <w:rFonts w:ascii="Consolas" w:eastAsia="Times New Roman" w:hAnsi="Consolas" w:cs="Consolas"/>
+          <w:color w:val="E74C3C"/>
+          <w:sz w:val="18"/>
+        </w:rPr>
+        <w:t>timeout</w:t>
+      </w:r>
+      <w:r>
+        <w:rPr>
+          <w:rFonts w:ascii="Arial" w:eastAsia="Times New Roman" w:hAnsi="Arial" w:cs="Arial"/>
+          <w:color w:val="404040"/>
+          <w:sz w:val="24"/>
+          <w:szCs w:val="24"/>
+        </w:rPr>
+        <w:t>, this is the default if nothing is specified or just </w:t>
+      </w:r>
+      <w:r>
+        <w:rPr>
+          <w:rFonts w:ascii="Consolas" w:eastAsia="Times New Roman" w:hAnsi="Consolas" w:cs="Consolas"/>
+          <w:color w:val="E74C3C"/>
+          <w:sz w:val="18"/>
+        </w:rPr>
+        <w:t>timeout</w:t>
+      </w:r>
+      <w:r>
+        <w:rPr>
+          <w:rFonts w:ascii="Arial" w:eastAsia="Times New Roman" w:hAnsi="Arial" w:cs="Arial"/>
+          <w:color w:val="404040"/>
+          <w:sz w:val="24"/>
+          <w:szCs w:val="24"/>
+        </w:rPr>
+        <w:t> is specified. This does not produce an error.</w:t>
+      </w:r>
+    </w:p>
+    <w:p>
+      <w:pPr>
+        <w:numPr>
+          <w:ilvl w:val="0"/>
+          <w:numId w:val="8"/>
+        </w:numPr>
+        <w:shd w:val="clear" w:color="auto" w:fill="FCFCFC"/>
+        <w:spacing w:before="100" w:beforeAutospacing="1" w:after="100" w:afterAutospacing="1" w:line="360" w:lineRule="atLeast"/>
+        <w:ind w:left="360"/>
+        <w:rPr>
+          <w:rFonts w:ascii="Arial" w:eastAsia="Times New Roman" w:hAnsi="Arial" w:cs="Arial"/>
+          <w:color w:val="404040"/>
+          <w:sz w:val="24"/>
+          <w:szCs w:val="24"/>
+        </w:rPr>
+      </w:pPr>
+      <w:r>
+        <w:rPr>
+          <w:rFonts w:ascii="Arial" w:hAnsi="Arial" w:cs="Arial"/>
+          <w:color w:val="404040"/>
+          <w:shd w:val="clear" w:color="auto" w:fill="FCFCFC"/>
+        </w:rPr>
+        <w:t>Waiting for a port to become available is useful for when services are not immediately available</w:t>
+      </w:r>
+      <w:r>
+        <w:rPr>
+          <w:rFonts w:ascii="Arial" w:hAnsi="Arial" w:cs="Arial"/>
+          <w:color w:val="404040"/>
+          <w:shd w:val="clear" w:color="auto" w:fill="FCFCFC"/>
+        </w:rPr>
+        <w:t>.</w:t>
+      </w:r>
+    </w:p>
+    <w:p>
+      <w:pPr>
+        <w:numPr>
+          <w:ilvl w:val="0"/>
+          <w:numId w:val="8"/>
+        </w:numPr>
+        <w:shd w:val="clear" w:color="auto" w:fill="FCFCFC"/>
+        <w:spacing w:before="100" w:beforeAutospacing="1" w:after="100" w:afterAutospacing="1" w:line="360" w:lineRule="atLeast"/>
+        <w:ind w:left="360"/>
+        <w:rPr>
+          <w:rFonts w:ascii="Arial" w:eastAsia="Times New Roman" w:hAnsi="Arial" w:cs="Arial"/>
+          <w:color w:val="404040"/>
+          <w:sz w:val="24"/>
+          <w:szCs w:val="24"/>
+        </w:rPr>
+      </w:pPr>
+      <w:r>
+        <w:rPr>
+          <w:rFonts w:ascii="Arial" w:eastAsia="Times New Roman" w:hAnsi="Arial" w:cs="Arial"/>
+          <w:color w:val="404040"/>
+          <w:sz w:val="24"/>
+          <w:szCs w:val="24"/>
+        </w:rPr>
+        <w:t xml:space="preserve">This module can also be used to wait for a </w:t>
+      </w:r>
+      <w:proofErr w:type="spellStart"/>
+      <w:r>
+        <w:rPr>
+          <w:rFonts w:ascii="Arial" w:eastAsia="Times New Roman" w:hAnsi="Arial" w:cs="Arial"/>
+          <w:color w:val="404040"/>
+          <w:sz w:val="24"/>
+          <w:szCs w:val="24"/>
+        </w:rPr>
+        <w:t>regex</w:t>
+      </w:r>
+      <w:proofErr w:type="spellEnd"/>
+      <w:r>
+        <w:rPr>
+          <w:rFonts w:ascii="Arial" w:eastAsia="Times New Roman" w:hAnsi="Arial" w:cs="Arial"/>
+          <w:color w:val="404040"/>
+          <w:sz w:val="24"/>
+          <w:szCs w:val="24"/>
+        </w:rPr>
+        <w:t xml:space="preserve"> match a string to be present in a file.</w:t>
+      </w:r>
+    </w:p>
+    <w:p>
+      <w:hyperlink r:id="rId28" w:history="1">
+        <w:r>
+          <w:rPr>
+            <w:rStyle w:val="Hyperlink"/>
+          </w:rPr>
+          <w:t>https://docs.ansible.com/ansible/latest/modules/wait_for_module.html</w:t>
+        </w:r>
+      </w:hyperlink>
+    </w:p>
+    <w:p>
+      <w:pPr>
+        <w:rPr>
+          <w:rStyle w:val="Hyperlink"/>
+        </w:rPr>
+      </w:pPr>
+    </w:p>
+    <w:p>
+      <w:pPr>
+        <w:numPr>
+          <w:ilvl w:val="0"/>
+          <w:numId w:val="8"/>
+        </w:numPr>
+        <w:shd w:val="clear" w:color="auto" w:fill="FCFCFC"/>
+        <w:spacing w:before="100" w:beforeAutospacing="1" w:after="100" w:afterAutospacing="1" w:line="360" w:lineRule="atLeast"/>
+        <w:ind w:left="360"/>
+        <w:rPr>
+          <w:rFonts w:ascii="Arial" w:hAnsi="Arial" w:cs="Arial"/>
+          <w:color w:val="404040"/>
+          <w:shd w:val="clear" w:color="auto" w:fill="FCFCFC"/>
+        </w:rPr>
+      </w:pPr>
+      <w:r>
+        <w:rPr>
+          <w:rFonts w:ascii="Arial" w:hAnsi="Arial" w:cs="Arial"/>
+          <w:color w:val="404040"/>
+          <w:shd w:val="clear" w:color="auto" w:fill="FCFCFC"/>
+        </w:rPr>
+        <w:t xml:space="preserve">Using </w:t>
+      </w:r>
+      <w:proofErr w:type="spellStart"/>
+      <w:r>
+        <w:rPr>
+          <w:rFonts w:ascii="Arial" w:hAnsi="Arial" w:cs="Arial"/>
+          <w:color w:val="404040"/>
+          <w:shd w:val="clear" w:color="auto" w:fill="FCFCFC"/>
+        </w:rPr>
+        <w:t>wait_for</w:t>
+      </w:r>
+      <w:proofErr w:type="spellEnd"/>
+      <w:r>
+        <w:rPr>
+          <w:rFonts w:ascii="Arial" w:hAnsi="Arial" w:cs="Arial"/>
+          <w:color w:val="404040"/>
+          <w:shd w:val="clear" w:color="auto" w:fill="FCFCFC"/>
+        </w:rPr>
+        <w:t xml:space="preserve"> </w:t>
+      </w:r>
+      <w:r>
+        <w:rPr>
+          <w:rFonts w:ascii="Arial" w:hAnsi="Arial" w:cs="Arial"/>
+          <w:color w:val="404040"/>
+          <w:shd w:val="clear" w:color="auto" w:fill="FCFCFC"/>
+        </w:rPr>
+        <w:t xml:space="preserve">we can will check that service are running on right ports tat not give the all the information we also get to know  </w:t>
+      </w:r>
+      <w:r>
+        <w:rPr>
+          <w:rFonts w:ascii="Arial" w:hAnsi="Arial" w:cs="Arial"/>
+          <w:color w:val="404040"/>
+          <w:shd w:val="clear" w:color="auto" w:fill="FCFCFC"/>
+        </w:rPr>
+        <w:t xml:space="preserve">end to end connection of the service  using module </w:t>
+      </w:r>
+      <w:proofErr w:type="spellStart"/>
+      <w:r>
+        <w:rPr>
+          <w:rFonts w:ascii="Georgia" w:eastAsiaTheme="majorEastAsia" w:hAnsi="Georgia" w:cstheme="majorBidi"/>
+          <w:b/>
+          <w:color w:val="404040"/>
+          <w:sz w:val="30"/>
+          <w:szCs w:val="30"/>
+        </w:rPr>
+        <w:t>uri</w:t>
+      </w:r>
+      <w:proofErr w:type="spellEnd"/>
+      <w:r>
+        <w:rPr>
+          <w:rFonts w:ascii="Georgia" w:eastAsiaTheme="majorEastAsia" w:hAnsi="Georgia" w:cstheme="majorBidi"/>
+          <w:b/>
+          <w:color w:val="404040"/>
+          <w:sz w:val="30"/>
+          <w:szCs w:val="30"/>
+        </w:rPr>
+        <w:t xml:space="preserve"> and fail </w:t>
+      </w:r>
+      <w:r>
+        <w:rPr>
+          <w:rFonts w:ascii="Georgia" w:eastAsiaTheme="majorEastAsia" w:hAnsi="Georgia" w:cstheme="majorBidi"/>
+          <w:b/>
+          <w:color w:val="404040"/>
+          <w:sz w:val="30"/>
+          <w:szCs w:val="30"/>
+        </w:rPr>
+        <w:t>.</w:t>
+      </w:r>
+    </w:p>
+    <w:p>
+      <w:pPr>
+        <w:shd w:val="clear" w:color="auto" w:fill="FCFCFC"/>
+        <w:spacing w:before="100" w:beforeAutospacing="1" w:after="100" w:afterAutospacing="1" w:line="360" w:lineRule="atLeast"/>
+        <w:rPr>
+          <w:rFonts w:ascii="Arial" w:hAnsi="Arial" w:cs="Arial"/>
+          <w:color w:val="404040"/>
+          <w:shd w:val="clear" w:color="auto" w:fill="FCFCFC"/>
+        </w:rPr>
+      </w:pPr>
+    </w:p>
+    <w:p>
+      <w:pPr>
+        <w:shd w:val="clear" w:color="auto" w:fill="FCFCFC"/>
+        <w:spacing w:before="100" w:beforeAutospacing="1" w:after="100" w:afterAutospacing="1" w:line="360" w:lineRule="atLeast"/>
+        <w:rPr>
+          <w:rFonts w:ascii="Arial" w:hAnsi="Arial" w:cs="Arial"/>
+          <w:color w:val="404040"/>
+          <w:shd w:val="clear" w:color="auto" w:fill="FCFCFC"/>
+        </w:rPr>
+      </w:pPr>
+    </w:p>
+    <w:p>
+      <w:pPr>
+        <w:shd w:val="clear" w:color="auto" w:fill="FCFCFC"/>
+        <w:spacing w:before="100" w:beforeAutospacing="1" w:after="100" w:afterAutospacing="1" w:line="360" w:lineRule="atLeast"/>
+        <w:rPr>
+          <w:rFonts w:ascii="Arial" w:hAnsi="Arial" w:cs="Arial"/>
+          <w:color w:val="404040"/>
+          <w:shd w:val="clear" w:color="auto" w:fill="FCFCFC"/>
+        </w:rPr>
+      </w:pPr>
+    </w:p>
+    <w:p>
+      <w:pPr>
+        <w:pStyle w:val="Heading1"/>
+        <w:shd w:val="clear" w:color="auto" w:fill="FCFCFC"/>
+        <w:spacing w:before="0"/>
+        <w:rPr>
+          <w:rFonts w:ascii="Georgia" w:hAnsi="Georgia"/>
+          <w:color w:val="404040"/>
+          <w:sz w:val="30"/>
+          <w:szCs w:val="30"/>
+        </w:rPr>
+      </w:pPr>
+      <w:proofErr w:type="gramStart"/>
+      <w:r>
+        <w:rPr>
+          <w:rFonts w:ascii="Georgia" w:hAnsi="Georgia"/>
+          <w:color w:val="404040"/>
+          <w:sz w:val="30"/>
+          <w:szCs w:val="30"/>
+        </w:rPr>
+        <w:lastRenderedPageBreak/>
+        <w:t>Uri  and</w:t>
+      </w:r>
+      <w:proofErr w:type="gramEnd"/>
+      <w:r>
+        <w:rPr>
+          <w:rFonts w:ascii="Georgia" w:hAnsi="Georgia"/>
+          <w:color w:val="404040"/>
+          <w:sz w:val="30"/>
+          <w:szCs w:val="30"/>
+        </w:rPr>
+        <w:t xml:space="preserve"> fail </w:t>
+      </w:r>
+      <w:r>
+        <w:rPr>
+          <w:rFonts w:ascii="Georgia" w:hAnsi="Georgia"/>
+          <w:color w:val="404040"/>
+          <w:sz w:val="30"/>
+          <w:szCs w:val="30"/>
+        </w:rPr>
+        <w:t>:</w:t>
+      </w:r>
+    </w:p>
+    <w:p>
+      <w:hyperlink r:id="rId29" w:history="1">
+        <w:r>
+          <w:rPr>
+            <w:rStyle w:val="Hyperlink"/>
+          </w:rPr>
+          <w:t>https://docs.ansible.com/ansible/latest/modules/fail_module.html</w:t>
+        </w:r>
+      </w:hyperlink>
+    </w:p>
+    <w:p>
+      <w:pPr>
+        <w:rPr>
+          <w:rStyle w:val="Hyperlink"/>
+        </w:rPr>
+      </w:pPr>
+      <w:hyperlink r:id="rId30" w:history="1">
+        <w:r>
+          <w:rPr>
+            <w:rStyle w:val="Hyperlink"/>
+          </w:rPr>
+          <w:t>https://docs.ansible.com/ansible/latest/modules/uri_module.html</w:t>
+        </w:r>
+      </w:hyperlink>
+    </w:p>
+    <w:p>
+      <w:pPr>
+        <w:shd w:val="clear" w:color="auto" w:fill="FCFCFC"/>
+        <w:spacing w:before="100" w:beforeAutospacing="1" w:after="100" w:afterAutospacing="1" w:line="360" w:lineRule="atLeast"/>
+        <w:rPr>
+          <w:rFonts w:ascii="Arial" w:eastAsia="Times New Roman" w:hAnsi="Arial" w:cs="Arial"/>
+          <w:color w:val="404040"/>
+          <w:sz w:val="24"/>
+          <w:szCs w:val="24"/>
+        </w:rPr>
+      </w:pPr>
+      <w:proofErr w:type="gramStart"/>
+      <w:r>
+        <w:rPr>
+          <w:rFonts w:ascii="Arial" w:eastAsia="Times New Roman" w:hAnsi="Arial" w:cs="Arial"/>
+          <w:color w:val="404040"/>
+          <w:sz w:val="24"/>
+          <w:szCs w:val="24"/>
+        </w:rPr>
+        <w:t>fail :</w:t>
+      </w:r>
+      <w:proofErr w:type="gramEnd"/>
+      <w:r>
+        <w:rPr>
+          <w:rFonts w:ascii="Arial" w:eastAsia="Times New Roman" w:hAnsi="Arial" w:cs="Arial"/>
+          <w:color w:val="404040"/>
+          <w:sz w:val="24"/>
+          <w:szCs w:val="24"/>
+        </w:rPr>
+        <w:t xml:space="preserve"> </w:t>
+      </w:r>
+      <w:r>
+        <w:rPr>
+          <w:rFonts w:ascii="Arial" w:eastAsia="Times New Roman" w:hAnsi="Arial" w:cs="Arial"/>
+          <w:color w:val="404040"/>
+          <w:sz w:val="24"/>
+          <w:szCs w:val="24"/>
+        </w:rPr>
+        <w:t>This module fails the progress with a custom message. It can be useful for bailing out when a certain condition is met using </w:t>
+      </w:r>
+      <w:r>
+        <w:rPr>
+          <w:rFonts w:ascii="Consolas" w:eastAsia="Times New Roman" w:hAnsi="Consolas" w:cs="Consolas"/>
+          <w:color w:val="E74C3C"/>
+          <w:sz w:val="18"/>
+        </w:rPr>
+        <w:t>when</w:t>
+      </w:r>
+      <w:r>
+        <w:rPr>
+          <w:rFonts w:ascii="Arial" w:eastAsia="Times New Roman" w:hAnsi="Arial" w:cs="Arial"/>
+          <w:color w:val="404040"/>
+          <w:sz w:val="24"/>
+          <w:szCs w:val="24"/>
+        </w:rPr>
+        <w:t>.</w:t>
+      </w:r>
+    </w:p>
+    <w:p>
+      <w:pPr>
+        <w:rPr>
+          <w:rStyle w:val="Hyperlink"/>
+        </w:rPr>
+      </w:pPr>
+    </w:p>
+    <w:p>
+      <w:pPr>
+        <w:rPr>
+          <w:rFonts w:ascii="Arial" w:hAnsi="Arial" w:cs="Arial"/>
+          <w:color w:val="404040"/>
+          <w:shd w:val="clear" w:color="auto" w:fill="FCFCFC"/>
+        </w:rPr>
+      </w:pPr>
+      <w:r>
+        <w:rPr>
+          <w:rFonts w:ascii="Arial" w:hAnsi="Arial" w:cs="Arial"/>
+          <w:color w:val="404040"/>
+          <w:shd w:val="clear" w:color="auto" w:fill="FCFCFC"/>
+        </w:rPr>
+        <w:t>---</w:t>
+      </w:r>
+    </w:p>
+    <w:p>
+      <w:pPr>
+        <w:rPr>
+          <w:rFonts w:ascii="Arial" w:hAnsi="Arial" w:cs="Arial"/>
+          <w:color w:val="404040"/>
+          <w:shd w:val="clear" w:color="auto" w:fill="FCFCFC"/>
+        </w:rPr>
+      </w:pPr>
+      <w:r>
+        <w:rPr>
+          <w:rFonts w:ascii="Arial" w:hAnsi="Arial" w:cs="Arial"/>
+          <w:color w:val="404040"/>
+          <w:shd w:val="clear" w:color="auto" w:fill="FCFCFC"/>
+        </w:rPr>
+        <w:t>-hosts: all</w:t>
+      </w:r>
+    </w:p>
+    <w:p>
+      <w:pPr>
+        <w:rPr>
+          <w:rFonts w:ascii="Arial" w:hAnsi="Arial" w:cs="Arial"/>
+          <w:color w:val="404040"/>
+          <w:shd w:val="clear" w:color="auto" w:fill="FCFCFC"/>
+        </w:rPr>
+      </w:pPr>
+      <w:r>
+        <w:rPr>
+          <w:rFonts w:ascii="Arial" w:hAnsi="Arial" w:cs="Arial"/>
+          <w:color w:val="404040"/>
+          <w:shd w:val="clear" w:color="auto" w:fill="FCFCFC"/>
+        </w:rPr>
+        <w:t xml:space="preserve">  </w:t>
+      </w:r>
+      <w:proofErr w:type="gramStart"/>
+      <w:r>
+        <w:rPr>
+          <w:rFonts w:ascii="Arial" w:hAnsi="Arial" w:cs="Arial"/>
+          <w:color w:val="404040"/>
+          <w:shd w:val="clear" w:color="auto" w:fill="FCFCFC"/>
+        </w:rPr>
+        <w:t>tasks</w:t>
+      </w:r>
+      <w:proofErr w:type="gramEnd"/>
+      <w:r>
+        <w:rPr>
+          <w:rFonts w:ascii="Arial" w:hAnsi="Arial" w:cs="Arial"/>
+          <w:color w:val="404040"/>
+          <w:shd w:val="clear" w:color="auto" w:fill="FCFCFC"/>
+        </w:rPr>
+        <w:t xml:space="preserve">: </w:t>
+      </w:r>
+    </w:p>
+    <w:p>
+      <w:pPr>
+        <w:rPr>
+          <w:rFonts w:ascii="Arial" w:hAnsi="Arial" w:cs="Arial"/>
+          <w:color w:val="404040"/>
+          <w:shd w:val="clear" w:color="auto" w:fill="FCFCFC"/>
+        </w:rPr>
+      </w:pPr>
+      <w:r>
+        <w:rPr>
+          <w:rFonts w:ascii="Arial" w:hAnsi="Arial" w:cs="Arial"/>
+          <w:color w:val="404040"/>
+          <w:shd w:val="clear" w:color="auto" w:fill="FCFCFC"/>
+        </w:rPr>
+        <w:t xml:space="preserve">     -</w:t>
+      </w:r>
+      <w:proofErr w:type="gramStart"/>
+      <w:r>
+        <w:rPr>
+          <w:rFonts w:ascii="Arial" w:hAnsi="Arial" w:cs="Arial"/>
+          <w:color w:val="404040"/>
+          <w:shd w:val="clear" w:color="auto" w:fill="FCFCFC"/>
+        </w:rPr>
+        <w:t>name :</w:t>
+      </w:r>
+      <w:proofErr w:type="gramEnd"/>
+      <w:r>
+        <w:rPr>
+          <w:rFonts w:ascii="Arial" w:hAnsi="Arial" w:cs="Arial"/>
+          <w:color w:val="404040"/>
+          <w:shd w:val="clear" w:color="auto" w:fill="FCFCFC"/>
+        </w:rPr>
+        <w:t xml:space="preserve"> check end to end connection     </w:t>
+      </w:r>
+    </w:p>
+    <w:p>
+      <w:pPr>
+        <w:rPr>
+          <w:rFonts w:ascii="Arial" w:hAnsi="Arial" w:cs="Arial"/>
+          <w:color w:val="404040"/>
+          <w:shd w:val="clear" w:color="auto" w:fill="FCFCFC"/>
+        </w:rPr>
+      </w:pPr>
+      <w:r>
+        <w:rPr>
+          <w:rFonts w:ascii="Arial" w:hAnsi="Arial" w:cs="Arial"/>
+          <w:color w:val="404040"/>
+          <w:shd w:val="clear" w:color="auto" w:fill="FCFCFC"/>
+        </w:rPr>
+        <w:t xml:space="preserve">      </w:t>
+      </w:r>
+      <w:proofErr w:type="spellStart"/>
+      <w:r>
+        <w:rPr>
+          <w:rFonts w:ascii="Arial" w:hAnsi="Arial" w:cs="Arial"/>
+          <w:color w:val="404040"/>
+          <w:shd w:val="clear" w:color="auto" w:fill="FCFCFC"/>
+        </w:rPr>
+        <w:t>uri</w:t>
+      </w:r>
+      <w:proofErr w:type="spellEnd"/>
+      <w:r>
+        <w:rPr>
+          <w:rFonts w:ascii="Arial" w:hAnsi="Arial" w:cs="Arial"/>
+          <w:color w:val="404040"/>
+          <w:shd w:val="clear" w:color="auto" w:fill="FCFCFC"/>
+        </w:rPr>
+        <w:t xml:space="preserve">: </w:t>
+      </w:r>
+      <w:proofErr w:type="spellStart"/>
+      <w:r>
+        <w:rPr>
+          <w:rFonts w:ascii="Arial" w:hAnsi="Arial" w:cs="Arial"/>
+          <w:color w:val="404040"/>
+          <w:shd w:val="clear" w:color="auto" w:fill="FCFCFC"/>
+        </w:rPr>
+        <w:t>url</w:t>
+      </w:r>
+      <w:proofErr w:type="spellEnd"/>
+      <w:r>
+        <w:rPr>
+          <w:rFonts w:ascii="Arial" w:hAnsi="Arial" w:cs="Arial"/>
+          <w:color w:val="404040"/>
+          <w:shd w:val="clear" w:color="auto" w:fill="FCFCFC"/>
+        </w:rPr>
+        <w:t>=</w:t>
+      </w:r>
+      <w:proofErr w:type="spellStart"/>
+      <w:proofErr w:type="gramStart"/>
+      <w:r>
+        <w:rPr>
+          <w:rFonts w:ascii="Arial" w:hAnsi="Arial" w:cs="Arial"/>
+          <w:color w:val="404040"/>
+          <w:shd w:val="clear" w:color="auto" w:fill="FCFCFC"/>
+        </w:rPr>
+        <w:t>hhtp</w:t>
+      </w:r>
+      <w:proofErr w:type="spellEnd"/>
+      <w:r>
+        <w:rPr>
+          <w:rFonts w:ascii="Arial" w:hAnsi="Arial" w:cs="Arial"/>
+          <w:color w:val="404040"/>
+          <w:shd w:val="clear" w:color="auto" w:fill="FCFCFC"/>
+        </w:rPr>
+        <w:t>:</w:t>
+      </w:r>
+      <w:proofErr w:type="gramEnd"/>
+      <w:r>
+        <w:rPr>
+          <w:rFonts w:ascii="Arial" w:hAnsi="Arial" w:cs="Arial"/>
+          <w:color w:val="404040"/>
+          <w:shd w:val="clear" w:color="auto" w:fill="FCFCFC"/>
+        </w:rPr>
+        <w:t xml:space="preserve">//{{item}} </w:t>
+      </w:r>
+      <w:proofErr w:type="spellStart"/>
+      <w:r>
+        <w:rPr>
+          <w:rFonts w:ascii="Arial" w:hAnsi="Arial" w:cs="Arial"/>
+          <w:color w:val="404040"/>
+          <w:shd w:val="clear" w:color="auto" w:fill="FCFCFC"/>
+        </w:rPr>
+        <w:t>return_content</w:t>
+      </w:r>
+      <w:proofErr w:type="spellEnd"/>
+      <w:r>
+        <w:rPr>
+          <w:rFonts w:ascii="Arial" w:hAnsi="Arial" w:cs="Arial"/>
+          <w:color w:val="404040"/>
+          <w:shd w:val="clear" w:color="auto" w:fill="FCFCFC"/>
+        </w:rPr>
+        <w:t>=yes</w:t>
+      </w:r>
+    </w:p>
+    <w:p>
+      <w:pPr>
+        <w:rPr>
+          <w:rFonts w:ascii="Arial" w:hAnsi="Arial" w:cs="Arial"/>
+          <w:color w:val="404040"/>
+          <w:shd w:val="clear" w:color="auto" w:fill="FCFCFC"/>
+        </w:rPr>
+      </w:pPr>
+      <w:r>
+        <w:rPr>
+          <w:rFonts w:ascii="Arial" w:hAnsi="Arial" w:cs="Arial"/>
+          <w:color w:val="404040"/>
+          <w:shd w:val="clear" w:color="auto" w:fill="FCFCFC"/>
+        </w:rPr>
+        <w:t xml:space="preserve">      </w:t>
+      </w:r>
+      <w:proofErr w:type="spellStart"/>
+      <w:r>
+        <w:rPr>
+          <w:rFonts w:ascii="Arial" w:hAnsi="Arial" w:cs="Arial"/>
+          <w:color w:val="404040"/>
+          <w:shd w:val="clear" w:color="auto" w:fill="FCFCFC"/>
+        </w:rPr>
+        <w:t>with_item</w:t>
+      </w:r>
+      <w:proofErr w:type="spellEnd"/>
+      <w:r>
+        <w:rPr>
+          <w:rFonts w:ascii="Arial" w:hAnsi="Arial" w:cs="Arial"/>
+          <w:color w:val="404040"/>
+          <w:shd w:val="clear" w:color="auto" w:fill="FCFCFC"/>
+        </w:rPr>
+        <w:t xml:space="preserve">: </w:t>
+      </w:r>
+      <w:proofErr w:type="spellStart"/>
+      <w:r>
+        <w:rPr>
+          <w:rFonts w:ascii="Arial" w:hAnsi="Arial" w:cs="Arial"/>
+          <w:color w:val="404040"/>
+          <w:shd w:val="clear" w:color="auto" w:fill="FCFCFC"/>
+        </w:rPr>
+        <w:t>groups.loadbalancer</w:t>
+      </w:r>
+      <w:proofErr w:type="spellEnd"/>
+    </w:p>
+    <w:p>
+      <w:pPr>
+        <w:rPr>
+          <w:rFonts w:ascii="Arial" w:hAnsi="Arial" w:cs="Arial"/>
+          <w:color w:val="404040"/>
+          <w:shd w:val="clear" w:color="auto" w:fill="FCFCFC"/>
+        </w:rPr>
+      </w:pPr>
+      <w:r>
+        <w:rPr>
+          <w:rFonts w:ascii="Arial" w:hAnsi="Arial" w:cs="Arial"/>
+          <w:color w:val="404040"/>
+          <w:shd w:val="clear" w:color="auto" w:fill="FCFCFC"/>
+        </w:rPr>
+        <w:t xml:space="preserve">      </w:t>
+      </w:r>
+      <w:proofErr w:type="gramStart"/>
+      <w:r>
+        <w:rPr>
+          <w:rFonts w:ascii="Arial" w:hAnsi="Arial" w:cs="Arial"/>
+          <w:color w:val="404040"/>
+          <w:shd w:val="clear" w:color="auto" w:fill="FCFCFC"/>
+        </w:rPr>
+        <w:t>register</w:t>
+      </w:r>
+      <w:proofErr w:type="gramEnd"/>
+      <w:r>
+        <w:rPr>
+          <w:rFonts w:ascii="Arial" w:hAnsi="Arial" w:cs="Arial"/>
+          <w:color w:val="404040"/>
+          <w:shd w:val="clear" w:color="auto" w:fill="FCFCFC"/>
+        </w:rPr>
+        <w:t xml:space="preserve">: </w:t>
+      </w:r>
+      <w:proofErr w:type="spellStart"/>
+      <w:r>
+        <w:rPr>
+          <w:rFonts w:ascii="Arial" w:hAnsi="Arial" w:cs="Arial"/>
+          <w:color w:val="404040"/>
+          <w:shd w:val="clear" w:color="auto" w:fill="FCFCFC"/>
+        </w:rPr>
+        <w:t>lb_index</w:t>
+      </w:r>
+      <w:proofErr w:type="spellEnd"/>
+    </w:p>
+    <w:p>
+      <w:pPr>
+        <w:rPr>
+          <w:rFonts w:ascii="Arial" w:hAnsi="Arial" w:cs="Arial"/>
+          <w:color w:val="404040"/>
+          <w:shd w:val="clear" w:color="auto" w:fill="FCFCFC"/>
+        </w:rPr>
+      </w:pPr>
+      <w:r>
+        <w:rPr>
+          <w:rFonts w:ascii="Arial" w:hAnsi="Arial" w:cs="Arial"/>
+          <w:color w:val="404040"/>
+          <w:shd w:val="clear" w:color="auto" w:fill="FCFCFC"/>
+        </w:rPr>
+        <w:t xml:space="preserve">    -fail:  </w:t>
+      </w:r>
+      <w:proofErr w:type="spellStart"/>
+      <w:r>
+        <w:rPr>
+          <w:rFonts w:ascii="Arial" w:hAnsi="Arial" w:cs="Arial"/>
+          <w:color w:val="404040"/>
+          <w:shd w:val="clear" w:color="auto" w:fill="FCFCFC"/>
+        </w:rPr>
+        <w:t>msg</w:t>
+      </w:r>
+      <w:proofErr w:type="spellEnd"/>
+      <w:r>
+        <w:rPr>
+          <w:rFonts w:ascii="Arial" w:hAnsi="Arial" w:cs="Arial"/>
+          <w:color w:val="404040"/>
+          <w:shd w:val="clear" w:color="auto" w:fill="FCFCFC"/>
+        </w:rPr>
+        <w:t>=”index failed in return content</w:t>
+      </w:r>
+      <w:proofErr w:type="gramStart"/>
+      <w:r>
+        <w:rPr>
+          <w:rFonts w:ascii="Arial" w:hAnsi="Arial" w:cs="Arial"/>
+          <w:color w:val="404040"/>
+          <w:shd w:val="clear" w:color="auto" w:fill="FCFCFC"/>
+        </w:rPr>
+        <w:t>”</w:t>
+      </w:r>
+      <w:r>
+        <w:rPr>
+          <w:rFonts w:ascii="Arial" w:hAnsi="Arial" w:cs="Arial"/>
+          <w:color w:val="404040"/>
+          <w:shd w:val="clear" w:color="auto" w:fill="FCFCFC"/>
+        </w:rPr>
+        <w:t xml:space="preserve"> ;</w:t>
+      </w:r>
+      <w:proofErr w:type="gramEnd"/>
+      <w:r>
+        <w:rPr>
+          <w:rFonts w:ascii="Arial" w:hAnsi="Arial" w:cs="Arial"/>
+          <w:color w:val="404040"/>
+          <w:shd w:val="clear" w:color="auto" w:fill="FCFCFC"/>
+        </w:rPr>
+        <w:t xml:space="preserve"> fail is module </w:t>
+      </w:r>
+    </w:p>
+    <w:p>
+      <w:pPr>
+        <w:rPr>
+          <w:rFonts w:ascii="Arial" w:hAnsi="Arial" w:cs="Arial"/>
+          <w:color w:val="404040"/>
+          <w:shd w:val="clear" w:color="auto" w:fill="FCFCFC"/>
+        </w:rPr>
+      </w:pPr>
+      <w:r>
+        <w:rPr>
+          <w:rFonts w:ascii="Arial" w:hAnsi="Arial" w:cs="Arial"/>
+          <w:color w:val="404040"/>
+          <w:shd w:val="clear" w:color="auto" w:fill="FCFCFC"/>
+        </w:rPr>
+        <w:t xml:space="preserve">     When: “’data in </w:t>
+      </w:r>
+      <w:proofErr w:type="spellStart"/>
+      <w:r>
+        <w:rPr>
+          <w:rFonts w:ascii="Arial" w:hAnsi="Arial" w:cs="Arial"/>
+          <w:color w:val="404040"/>
+          <w:shd w:val="clear" w:color="auto" w:fill="FCFCFC"/>
+        </w:rPr>
+        <w:t>fiel</w:t>
+      </w:r>
+      <w:proofErr w:type="spellEnd"/>
+      <w:r>
+        <w:rPr>
+          <w:rFonts w:ascii="Arial" w:hAnsi="Arial" w:cs="Arial"/>
+          <w:color w:val="404040"/>
+          <w:shd w:val="clear" w:color="auto" w:fill="FCFCFC"/>
+        </w:rPr>
+        <w:t xml:space="preserve">’ not in </w:t>
+      </w:r>
+      <w:proofErr w:type="spellStart"/>
+      <w:proofErr w:type="gramStart"/>
+      <w:r>
+        <w:rPr>
+          <w:rFonts w:ascii="Arial" w:hAnsi="Arial" w:cs="Arial"/>
+          <w:color w:val="404040"/>
+          <w:shd w:val="clear" w:color="auto" w:fill="FCFCFC"/>
+        </w:rPr>
+        <w:t>item.content</w:t>
+      </w:r>
+      <w:proofErr w:type="spellEnd"/>
+      <w:r>
+        <w:rPr>
+          <w:rFonts w:ascii="Arial" w:hAnsi="Arial" w:cs="Arial"/>
+          <w:color w:val="404040"/>
+          <w:shd w:val="clear" w:color="auto" w:fill="FCFCFC"/>
+        </w:rPr>
+        <w:t xml:space="preserve"> ”</w:t>
+      </w:r>
+      <w:proofErr w:type="gramEnd"/>
+      <w:r>
+        <w:rPr>
+          <w:rFonts w:ascii="Arial" w:hAnsi="Arial" w:cs="Arial"/>
+          <w:color w:val="404040"/>
+          <w:shd w:val="clear" w:color="auto" w:fill="FCFCFC"/>
+        </w:rPr>
+        <w:t xml:space="preserve">  ; When this condition is false then module will fail  </w:t>
+      </w:r>
+    </w:p>
+    <w:p>
+      <w:pPr>
+        <w:rPr>
+          <w:rFonts w:ascii="Arial" w:hAnsi="Arial" w:cs="Arial"/>
+          <w:color w:val="404040"/>
+          <w:shd w:val="clear" w:color="auto" w:fill="FCFCFC"/>
+        </w:rPr>
+      </w:pPr>
+      <w:r>
+        <w:rPr>
+          <w:rFonts w:ascii="Arial" w:hAnsi="Arial" w:cs="Arial"/>
+          <w:color w:val="404040"/>
+          <w:shd w:val="clear" w:color="auto" w:fill="FCFCFC"/>
+        </w:rPr>
+        <w:t xml:space="preserve">     </w:t>
+      </w:r>
+      <w:proofErr w:type="spellStart"/>
+      <w:r>
+        <w:rPr>
+          <w:rFonts w:ascii="Arial" w:hAnsi="Arial" w:cs="Arial"/>
+          <w:color w:val="404040"/>
+          <w:shd w:val="clear" w:color="auto" w:fill="FCFCFC"/>
+        </w:rPr>
+        <w:t>with_</w:t>
+      </w:r>
+      <w:proofErr w:type="gramStart"/>
+      <w:r>
+        <w:rPr>
+          <w:rFonts w:ascii="Arial" w:hAnsi="Arial" w:cs="Arial"/>
+          <w:color w:val="404040"/>
+          <w:shd w:val="clear" w:color="auto" w:fill="FCFCFC"/>
+        </w:rPr>
+        <w:t>item</w:t>
+      </w:r>
+      <w:proofErr w:type="spellEnd"/>
+      <w:r>
+        <w:rPr>
+          <w:rFonts w:ascii="Arial" w:hAnsi="Arial" w:cs="Arial"/>
+          <w:color w:val="404040"/>
+          <w:shd w:val="clear" w:color="auto" w:fill="FCFCFC"/>
+        </w:rPr>
+        <w:t>:</w:t>
+      </w:r>
+      <w:proofErr w:type="gramEnd"/>
+      <w:r>
+        <w:rPr>
+          <w:rFonts w:ascii="Arial" w:hAnsi="Arial" w:cs="Arial"/>
+          <w:color w:val="404040"/>
+          <w:shd w:val="clear" w:color="auto" w:fill="FCFCFC"/>
+        </w:rPr>
+        <w:t>”{{</w:t>
+      </w:r>
+      <w:proofErr w:type="spellStart"/>
+      <w:r>
+        <w:rPr>
+          <w:rFonts w:ascii="Arial" w:hAnsi="Arial" w:cs="Arial"/>
+          <w:color w:val="404040"/>
+          <w:shd w:val="clear" w:color="auto" w:fill="FCFCFC"/>
+        </w:rPr>
+        <w:t>lb_index.results</w:t>
+      </w:r>
+      <w:proofErr w:type="spellEnd"/>
+      <w:r>
+        <w:rPr>
+          <w:rFonts w:ascii="Arial" w:hAnsi="Arial" w:cs="Arial"/>
+          <w:color w:val="404040"/>
+          <w:shd w:val="clear" w:color="auto" w:fill="FCFCFC"/>
+        </w:rPr>
+        <w:t>}}</w:t>
+      </w:r>
+      <w:r>
+        <w:rPr>
+          <w:rFonts w:ascii="Arial" w:hAnsi="Arial" w:cs="Arial"/>
+          <w:color w:val="404040"/>
+          <w:shd w:val="clear" w:color="auto" w:fill="FCFCFC"/>
+        </w:rPr>
+        <w:t xml:space="preserve"> </w:t>
+      </w:r>
+      <w:r>
+        <w:rPr>
+          <w:rFonts w:ascii="Arial" w:hAnsi="Arial" w:cs="Arial"/>
+          <w:color w:val="404040"/>
+          <w:shd w:val="clear" w:color="auto" w:fill="FCFCFC"/>
+        </w:rPr>
+        <w:t>“</w:t>
+      </w:r>
+    </w:p>
+    <w:p>
+      <w:pPr>
+        <w:rPr>
+          <w:rFonts w:ascii="Arial" w:hAnsi="Arial" w:cs="Arial"/>
+          <w:color w:val="404040"/>
+          <w:shd w:val="clear" w:color="auto" w:fill="FCFCFC"/>
+        </w:rPr>
+      </w:pPr>
+    </w:p>
+    <w:p>
+      <w:pPr>
+        <w:pStyle w:val="Heading1"/>
+        <w:shd w:val="clear" w:color="auto" w:fill="FCFCFC"/>
+        <w:spacing w:before="0"/>
+        <w:rPr>
+          <w:rFonts w:ascii="Georgia" w:hAnsi="Georgia"/>
+          <w:color w:val="404040"/>
+          <w:sz w:val="30"/>
+          <w:szCs w:val="30"/>
+        </w:rPr>
+      </w:pPr>
+      <w:proofErr w:type="gramStart"/>
+      <w:r>
+        <w:rPr>
+          <w:rFonts w:ascii="Georgia" w:hAnsi="Georgia"/>
+          <w:color w:val="404040"/>
+          <w:sz w:val="30"/>
+          <w:szCs w:val="30"/>
+        </w:rPr>
+        <w:t>debug :</w:t>
+      </w:r>
+      <w:proofErr w:type="gramEnd"/>
+    </w:p>
+    <w:p>
+      <w:pPr>
+        <w:numPr>
+          <w:ilvl w:val="0"/>
+          <w:numId w:val="11"/>
+        </w:numPr>
+        <w:shd w:val="clear" w:color="auto" w:fill="FCFCFC"/>
+        <w:spacing w:before="100" w:beforeAutospacing="1" w:after="100" w:afterAutospacing="1" w:line="360" w:lineRule="atLeast"/>
+        <w:ind w:left="360"/>
+        <w:rPr>
+          <w:rFonts w:ascii="Arial" w:eastAsia="Times New Roman" w:hAnsi="Arial" w:cs="Arial"/>
+          <w:color w:val="404040"/>
+          <w:sz w:val="24"/>
+          <w:szCs w:val="24"/>
+        </w:rPr>
+      </w:pPr>
+      <w:r>
+        <w:rPr>
+          <w:rFonts w:ascii="Arial" w:eastAsia="Times New Roman" w:hAnsi="Arial" w:cs="Arial"/>
+          <w:color w:val="404040"/>
+          <w:sz w:val="24"/>
+          <w:szCs w:val="24"/>
+        </w:rPr>
+        <w:t>This module prints statements during execution and can be useful for debugging variables or expressions without necessarily halting the playbook. Useful for debugging together with the ‘when:’ directive.</w:t>
+      </w:r>
+    </w:p>
+    <w:p/>
+    <w:p>
+      <w:pPr>
+        <w:rPr>
+          <w:rFonts w:ascii="Arial" w:hAnsi="Arial" w:cs="Arial"/>
+          <w:color w:val="404040"/>
+          <w:shd w:val="clear" w:color="auto" w:fill="FCFCFC"/>
+        </w:rPr>
+      </w:pPr>
+    </w:p>
+    <w:p>
+      <w:pPr>
+        <w:ind w:firstLine="720"/>
+        <w:rPr>
+          <w:rFonts w:ascii="Arial" w:hAnsi="Arial" w:cs="Arial"/>
+          <w:color w:val="404040"/>
+          <w:shd w:val="clear" w:color="auto" w:fill="FCFCFC"/>
+        </w:rPr>
+      </w:pPr>
+    </w:p>
+    <w:p>
+      <w:pPr>
+        <w:shd w:val="clear" w:color="auto" w:fill="FCFCFC"/>
+        <w:spacing w:before="100" w:beforeAutospacing="1" w:after="100" w:afterAutospacing="1" w:line="360" w:lineRule="atLeast"/>
+        <w:rPr>
+          <w:rFonts w:ascii="Arial" w:hAnsi="Arial" w:cs="Arial"/>
+          <w:color w:val="404040"/>
+          <w:shd w:val="clear" w:color="auto" w:fill="FCFCFC"/>
+        </w:rPr>
+      </w:pPr>
+    </w:p>
+    <w:p>
+      <w:pPr>
+        <w:shd w:val="clear" w:color="auto" w:fill="FCFCFC"/>
+        <w:spacing w:before="100" w:beforeAutospacing="1" w:after="100" w:afterAutospacing="1" w:line="360" w:lineRule="atLeast"/>
+        <w:rPr>
+          <w:rFonts w:ascii="Arial" w:eastAsia="Times New Roman" w:hAnsi="Arial" w:cs="Arial"/>
+          <w:color w:val="404040"/>
+          <w:sz w:val="24"/>
+          <w:szCs w:val="24"/>
+        </w:rPr>
+      </w:pPr>
+    </w:p>
+    <w:p>
+      <w:pPr>
+        <w:rPr>
+          <w:rStyle w:val="Hyperlink"/>
+        </w:rPr>
+      </w:pPr>
     </w:p>
     <w:p>
       <w:pPr>
@@ -12834,7 +14244,7 @@
           <w:color w:val="000000"/>
         </w:rPr>
       </w:pPr>
-      <w:hyperlink r:id="rId27" w:history="1">
+      <w:hyperlink r:id="rId31" w:history="1">
         <w:r>
           <w:rPr>
             <w:rStyle w:val="Hyperlink"/>
@@ -12870,7 +14280,7 @@
           <w:color w:val="000000"/>
         </w:rPr>
       </w:pPr>
-      <w:hyperlink r:id="rId28" w:anchor="/end-of-the-workshop" w:history="1">
+      <w:hyperlink r:id="rId32" w:anchor="/end-of-the-workshop" w:history="1">
         <w:r>
           <w:rPr>
             <w:rStyle w:val="Hyperlink"/>
@@ -12900,8 +14310,8 @@
 </file>
 
 <file path=word/numbering.xml><?xml version="1.0" encoding="utf-8"?>
-<w:numbering xmlns:wpc="http://schemas.microsoft.com/office/word/2010/wordprocessingCanvas" xmlns:cx="http://schemas.microsoft.com/office/drawing/2014/chartex" xmlns:cx1="http://schemas.microsoft.com/office/drawing/2015/9/8/chartex" xmlns:mc="http://schemas.openxmlformats.org/markup-compatibility/2006" xmlns:o="urn:schemas-microsoft-com:office:office" xmlns:r="http://schemas.openxmlformats.org/officeDocument/2006/relationships" xmlns:m="http://schemas.openxmlformats.org/officeDocument/2006/math" xmlns:v="urn:schemas-microsoft-com:vml" xmlns:wp14="http://schemas.microsoft.com/office/word/2010/wordprocessingDrawing" xmlns:wp="http://schemas.openxmlformats.org/drawingml/2006/wordprocessingDrawing" xmlns:w10="urn:schemas-microsoft-com:office:word" xmlns:w="http://schemas.openxmlformats.org/wordprocessingml/2006/main" xmlns:w14="http://schemas.microsoft.com/office/word/2010/wordml" xmlns:w15="http://schemas.microsoft.com/office/word/2012/wordml" xmlns:w16se="http://schemas.microsoft.com/office/word/2015/wordml/symex" xmlns:wpg="http://schemas.microsoft.com/office/word/2010/wordprocessingGroup" xmlns:wpi="http://schemas.microsoft.com/office/word/2010/wordprocessingInk" xmlns:wne="http://schemas.microsoft.com/office/word/2006/wordml" xmlns:wps="http://schemas.microsoft.com/office/word/2010/wordprocessingShape" mc:Ignorable="w14 w15 w16se wp14">
-  <w:abstractNum w:abstractNumId="0" w15:restartNumberingAfterBreak="0">
+<w:numbering xmlns:ve="http://schemas.openxmlformats.org/markup-compatibility/2006" xmlns:o="urn:schemas-microsoft-com:office:office" xmlns:r="http://schemas.openxmlformats.org/officeDocument/2006/relationships" xmlns:m="http://schemas.openxmlformats.org/officeDocument/2006/math" xmlns:v="urn:schemas-microsoft-com:vml" xmlns:wp="http://schemas.openxmlformats.org/drawingml/2006/wordprocessingDrawing" xmlns:w10="urn:schemas-microsoft-com:office:word" xmlns:w="http://schemas.openxmlformats.org/wordprocessingml/2006/main" xmlns:wne="http://schemas.microsoft.com/office/word/2006/wordml">
+  <w:abstractNum w:abstractNumId="0">
     <w:nsid w:val="106D4F6E"/>
     <w:multiLevelType w:val="hybridMultilevel"/>
     <w:tmpl w:val="4A225CC6"/>
@@ -13013,7 +14423,7 @@
       </w:rPr>
     </w:lvl>
   </w:abstractNum>
-  <w:abstractNum w:abstractNumId="1" w15:restartNumberingAfterBreak="0">
+  <w:abstractNum w:abstractNumId="1">
     <w:nsid w:val="11E40721"/>
     <w:multiLevelType w:val="hybridMultilevel"/>
     <w:tmpl w:val="67BC2926"/>
@@ -13125,7 +14535,7 @@
       </w:rPr>
     </w:lvl>
   </w:abstractNum>
-  <w:abstractNum w:abstractNumId="2" w15:restartNumberingAfterBreak="0">
+  <w:abstractNum w:abstractNumId="2">
     <w:nsid w:val="1E666F8B"/>
     <w:multiLevelType w:val="hybridMultilevel"/>
     <w:tmpl w:val="9BB4BC20"/>
@@ -13214,7 +14624,305 @@
       </w:pPr>
     </w:lvl>
   </w:abstractNum>
-  <w:abstractNum w:abstractNumId="3" w15:restartNumberingAfterBreak="0">
+  <w:abstractNum w:abstractNumId="3">
+    <w:nsid w:val="1FB80F5C"/>
+    <w:multiLevelType w:val="multilevel"/>
+    <w:tmpl w:val="D262A4EE"/>
+    <w:lvl w:ilvl="0">
+      <w:start w:val="1"/>
+      <w:numFmt w:val="bullet"/>
+      <w:lvlText w:val=""/>
+      <w:lvlJc w:val="left"/>
+      <w:pPr>
+        <w:tabs>
+          <w:tab w:val="num" w:pos="720"/>
+        </w:tabs>
+        <w:ind w:left="720" w:hanging="360"/>
+      </w:pPr>
+      <w:rPr>
+        <w:rFonts w:ascii="Symbol" w:hAnsi="Symbol" w:hint="default"/>
+        <w:sz w:val="20"/>
+      </w:rPr>
+    </w:lvl>
+    <w:lvl w:ilvl="1" w:tentative="1">
+      <w:start w:val="1"/>
+      <w:numFmt w:val="bullet"/>
+      <w:lvlText w:val=""/>
+      <w:lvlJc w:val="left"/>
+      <w:pPr>
+        <w:tabs>
+          <w:tab w:val="num" w:pos="1440"/>
+        </w:tabs>
+        <w:ind w:left="1440" w:hanging="360"/>
+      </w:pPr>
+      <w:rPr>
+        <w:rFonts w:ascii="Symbol" w:hAnsi="Symbol" w:hint="default"/>
+        <w:sz w:val="20"/>
+      </w:rPr>
+    </w:lvl>
+    <w:lvl w:ilvl="2" w:tentative="1">
+      <w:start w:val="1"/>
+      <w:numFmt w:val="bullet"/>
+      <w:lvlText w:val=""/>
+      <w:lvlJc w:val="left"/>
+      <w:pPr>
+        <w:tabs>
+          <w:tab w:val="num" w:pos="2160"/>
+        </w:tabs>
+        <w:ind w:left="2160" w:hanging="360"/>
+      </w:pPr>
+      <w:rPr>
+        <w:rFonts w:ascii="Symbol" w:hAnsi="Symbol" w:hint="default"/>
+        <w:sz w:val="20"/>
+      </w:rPr>
+    </w:lvl>
+    <w:lvl w:ilvl="3" w:tentative="1">
+      <w:start w:val="1"/>
+      <w:numFmt w:val="bullet"/>
+      <w:lvlText w:val=""/>
+      <w:lvlJc w:val="left"/>
+      <w:pPr>
+        <w:tabs>
+          <w:tab w:val="num" w:pos="2880"/>
+        </w:tabs>
+        <w:ind w:left="2880" w:hanging="360"/>
+      </w:pPr>
+      <w:rPr>
+        <w:rFonts w:ascii="Symbol" w:hAnsi="Symbol" w:hint="default"/>
+        <w:sz w:val="20"/>
+      </w:rPr>
+    </w:lvl>
+    <w:lvl w:ilvl="4" w:tentative="1">
+      <w:start w:val="1"/>
+      <w:numFmt w:val="bullet"/>
+      <w:lvlText w:val=""/>
+      <w:lvlJc w:val="left"/>
+      <w:pPr>
+        <w:tabs>
+          <w:tab w:val="num" w:pos="3600"/>
+        </w:tabs>
+        <w:ind w:left="3600" w:hanging="360"/>
+      </w:pPr>
+      <w:rPr>
+        <w:rFonts w:ascii="Symbol" w:hAnsi="Symbol" w:hint="default"/>
+        <w:sz w:val="20"/>
+      </w:rPr>
+    </w:lvl>
+    <w:lvl w:ilvl="5" w:tentative="1">
+      <w:start w:val="1"/>
+      <w:numFmt w:val="bullet"/>
+      <w:lvlText w:val=""/>
+      <w:lvlJc w:val="left"/>
+      <w:pPr>
+        <w:tabs>
+          <w:tab w:val="num" w:pos="4320"/>
+        </w:tabs>
+        <w:ind w:left="4320" w:hanging="360"/>
+      </w:pPr>
+      <w:rPr>
+        <w:rFonts w:ascii="Symbol" w:hAnsi="Symbol" w:hint="default"/>
+        <w:sz w:val="20"/>
+      </w:rPr>
+    </w:lvl>
+    <w:lvl w:ilvl="6" w:tentative="1">
+      <w:start w:val="1"/>
+      <w:numFmt w:val="bullet"/>
+      <w:lvlText w:val=""/>
+      <w:lvlJc w:val="left"/>
+      <w:pPr>
+        <w:tabs>
+          <w:tab w:val="num" w:pos="5040"/>
+        </w:tabs>
+        <w:ind w:left="5040" w:hanging="360"/>
+      </w:pPr>
+      <w:rPr>
+        <w:rFonts w:ascii="Symbol" w:hAnsi="Symbol" w:hint="default"/>
+        <w:sz w:val="20"/>
+      </w:rPr>
+    </w:lvl>
+    <w:lvl w:ilvl="7" w:tentative="1">
+      <w:start w:val="1"/>
+      <w:numFmt w:val="bullet"/>
+      <w:lvlText w:val=""/>
+      <w:lvlJc w:val="left"/>
+      <w:pPr>
+        <w:tabs>
+          <w:tab w:val="num" w:pos="5760"/>
+        </w:tabs>
+        <w:ind w:left="5760" w:hanging="360"/>
+      </w:pPr>
+      <w:rPr>
+        <w:rFonts w:ascii="Symbol" w:hAnsi="Symbol" w:hint="default"/>
+        <w:sz w:val="20"/>
+      </w:rPr>
+    </w:lvl>
+    <w:lvl w:ilvl="8" w:tentative="1">
+      <w:start w:val="1"/>
+      <w:numFmt w:val="bullet"/>
+      <w:lvlText w:val=""/>
+      <w:lvlJc w:val="left"/>
+      <w:pPr>
+        <w:tabs>
+          <w:tab w:val="num" w:pos="6480"/>
+        </w:tabs>
+        <w:ind w:left="6480" w:hanging="360"/>
+      </w:pPr>
+      <w:rPr>
+        <w:rFonts w:ascii="Symbol" w:hAnsi="Symbol" w:hint="default"/>
+        <w:sz w:val="20"/>
+      </w:rPr>
+    </w:lvl>
+  </w:abstractNum>
+  <w:abstractNum w:abstractNumId="4">
+    <w:nsid w:val="200648B9"/>
+    <w:multiLevelType w:val="multilevel"/>
+    <w:tmpl w:val="30187C2E"/>
+    <w:lvl w:ilvl="0">
+      <w:start w:val="1"/>
+      <w:numFmt w:val="bullet"/>
+      <w:lvlText w:val=""/>
+      <w:lvlJc w:val="left"/>
+      <w:pPr>
+        <w:tabs>
+          <w:tab w:val="num" w:pos="720"/>
+        </w:tabs>
+        <w:ind w:left="720" w:hanging="360"/>
+      </w:pPr>
+      <w:rPr>
+        <w:rFonts w:ascii="Symbol" w:hAnsi="Symbol" w:hint="default"/>
+        <w:sz w:val="20"/>
+      </w:rPr>
+    </w:lvl>
+    <w:lvl w:ilvl="1" w:tentative="1">
+      <w:start w:val="1"/>
+      <w:numFmt w:val="bullet"/>
+      <w:lvlText w:val=""/>
+      <w:lvlJc w:val="left"/>
+      <w:pPr>
+        <w:tabs>
+          <w:tab w:val="num" w:pos="1440"/>
+        </w:tabs>
+        <w:ind w:left="1440" w:hanging="360"/>
+      </w:pPr>
+      <w:rPr>
+        <w:rFonts w:ascii="Symbol" w:hAnsi="Symbol" w:hint="default"/>
+        <w:sz w:val="20"/>
+      </w:rPr>
+    </w:lvl>
+    <w:lvl w:ilvl="2" w:tentative="1">
+      <w:start w:val="1"/>
+      <w:numFmt w:val="bullet"/>
+      <w:lvlText w:val=""/>
+      <w:lvlJc w:val="left"/>
+      <w:pPr>
+        <w:tabs>
+          <w:tab w:val="num" w:pos="2160"/>
+        </w:tabs>
+        <w:ind w:left="2160" w:hanging="360"/>
+      </w:pPr>
+      <w:rPr>
+        <w:rFonts w:ascii="Symbol" w:hAnsi="Symbol" w:hint="default"/>
+        <w:sz w:val="20"/>
+      </w:rPr>
+    </w:lvl>
+    <w:lvl w:ilvl="3" w:tentative="1">
+      <w:start w:val="1"/>
+      <w:numFmt w:val="bullet"/>
+      <w:lvlText w:val=""/>
+      <w:lvlJc w:val="left"/>
+      <w:pPr>
+        <w:tabs>
+          <w:tab w:val="num" w:pos="2880"/>
+        </w:tabs>
+        <w:ind w:left="2880" w:hanging="360"/>
+      </w:pPr>
+      <w:rPr>
+        <w:rFonts w:ascii="Symbol" w:hAnsi="Symbol" w:hint="default"/>
+        <w:sz w:val="20"/>
+      </w:rPr>
+    </w:lvl>
+    <w:lvl w:ilvl="4" w:tentative="1">
+      <w:start w:val="1"/>
+      <w:numFmt w:val="bullet"/>
+      <w:lvlText w:val=""/>
+      <w:lvlJc w:val="left"/>
+      <w:pPr>
+        <w:tabs>
+          <w:tab w:val="num" w:pos="3600"/>
+        </w:tabs>
+        <w:ind w:left="3600" w:hanging="360"/>
+      </w:pPr>
+      <w:rPr>
+        <w:rFonts w:ascii="Symbol" w:hAnsi="Symbol" w:hint="default"/>
+        <w:sz w:val="20"/>
+      </w:rPr>
+    </w:lvl>
+    <w:lvl w:ilvl="5" w:tentative="1">
+      <w:start w:val="1"/>
+      <w:numFmt w:val="bullet"/>
+      <w:lvlText w:val=""/>
+      <w:lvlJc w:val="left"/>
+      <w:pPr>
+        <w:tabs>
+          <w:tab w:val="num" w:pos="4320"/>
+        </w:tabs>
+        <w:ind w:left="4320" w:hanging="360"/>
+      </w:pPr>
+      <w:rPr>
+        <w:rFonts w:ascii="Symbol" w:hAnsi="Symbol" w:hint="default"/>
+        <w:sz w:val="20"/>
+      </w:rPr>
+    </w:lvl>
+    <w:lvl w:ilvl="6" w:tentative="1">
+      <w:start w:val="1"/>
+      <w:numFmt w:val="bullet"/>
+      <w:lvlText w:val=""/>
+      <w:lvlJc w:val="left"/>
+      <w:pPr>
+        <w:tabs>
+          <w:tab w:val="num" w:pos="5040"/>
+        </w:tabs>
+        <w:ind w:left="5040" w:hanging="360"/>
+      </w:pPr>
+      <w:rPr>
+        <w:rFonts w:ascii="Symbol" w:hAnsi="Symbol" w:hint="default"/>
+        <w:sz w:val="20"/>
+      </w:rPr>
+    </w:lvl>
+    <w:lvl w:ilvl="7" w:tentative="1">
+      <w:start w:val="1"/>
+      <w:numFmt w:val="bullet"/>
+      <w:lvlText w:val=""/>
+      <w:lvlJc w:val="left"/>
+      <w:pPr>
+        <w:tabs>
+          <w:tab w:val="num" w:pos="5760"/>
+        </w:tabs>
+        <w:ind w:left="5760" w:hanging="360"/>
+      </w:pPr>
+      <w:rPr>
+        <w:rFonts w:ascii="Symbol" w:hAnsi="Symbol" w:hint="default"/>
+        <w:sz w:val="20"/>
+      </w:rPr>
+    </w:lvl>
+    <w:lvl w:ilvl="8" w:tentative="1">
+      <w:start w:val="1"/>
+      <w:numFmt w:val="bullet"/>
+      <w:lvlText w:val=""/>
+      <w:lvlJc w:val="left"/>
+      <w:pPr>
+        <w:tabs>
+          <w:tab w:val="num" w:pos="6480"/>
+        </w:tabs>
+        <w:ind w:left="6480" w:hanging="360"/>
+      </w:pPr>
+      <w:rPr>
+        <w:rFonts w:ascii="Symbol" w:hAnsi="Symbol" w:hint="default"/>
+        <w:sz w:val="20"/>
+      </w:rPr>
+    </w:lvl>
+  </w:abstractNum>
+  <w:abstractNum w:abstractNumId="5">
     <w:nsid w:val="299C74F8"/>
     <w:multiLevelType w:val="hybridMultilevel"/>
     <w:tmpl w:val="C192814A"/>
@@ -13328,7 +15036,7 @@
       </w:rPr>
     </w:lvl>
   </w:abstractNum>
-  <w:abstractNum w:abstractNumId="4" w15:restartNumberingAfterBreak="0">
+  <w:abstractNum w:abstractNumId="6">
     <w:nsid w:val="2E4C6069"/>
     <w:multiLevelType w:val="multilevel"/>
     <w:tmpl w:val="DD1C2266"/>
@@ -13477,7 +15185,7 @@
       </w:rPr>
     </w:lvl>
   </w:abstractNum>
-  <w:abstractNum w:abstractNumId="5" w15:restartNumberingAfterBreak="0">
+  <w:abstractNum w:abstractNumId="7">
     <w:nsid w:val="3FFD1263"/>
     <w:multiLevelType w:val="hybridMultilevel"/>
     <w:tmpl w:val="1DC6AA36"/>
@@ -13566,7 +15274,305 @@
       </w:pPr>
     </w:lvl>
   </w:abstractNum>
-  <w:abstractNum w:abstractNumId="6" w15:restartNumberingAfterBreak="0">
+  <w:abstractNum w:abstractNumId="8">
+    <w:nsid w:val="5F905985"/>
+    <w:multiLevelType w:val="multilevel"/>
+    <w:tmpl w:val="350C88D4"/>
+    <w:lvl w:ilvl="0">
+      <w:start w:val="1"/>
+      <w:numFmt w:val="bullet"/>
+      <w:lvlText w:val=""/>
+      <w:lvlJc w:val="left"/>
+      <w:pPr>
+        <w:tabs>
+          <w:tab w:val="num" w:pos="720"/>
+        </w:tabs>
+        <w:ind w:left="720" w:hanging="360"/>
+      </w:pPr>
+      <w:rPr>
+        <w:rFonts w:ascii="Symbol" w:hAnsi="Symbol" w:hint="default"/>
+        <w:sz w:val="20"/>
+      </w:rPr>
+    </w:lvl>
+    <w:lvl w:ilvl="1" w:tentative="1">
+      <w:start w:val="1"/>
+      <w:numFmt w:val="bullet"/>
+      <w:lvlText w:val=""/>
+      <w:lvlJc w:val="left"/>
+      <w:pPr>
+        <w:tabs>
+          <w:tab w:val="num" w:pos="1440"/>
+        </w:tabs>
+        <w:ind w:left="1440" w:hanging="360"/>
+      </w:pPr>
+      <w:rPr>
+        <w:rFonts w:ascii="Symbol" w:hAnsi="Symbol" w:hint="default"/>
+        <w:sz w:val="20"/>
+      </w:rPr>
+    </w:lvl>
+    <w:lvl w:ilvl="2" w:tentative="1">
+      <w:start w:val="1"/>
+      <w:numFmt w:val="bullet"/>
+      <w:lvlText w:val=""/>
+      <w:lvlJc w:val="left"/>
+      <w:pPr>
+        <w:tabs>
+          <w:tab w:val="num" w:pos="2160"/>
+        </w:tabs>
+        <w:ind w:left="2160" w:hanging="360"/>
+      </w:pPr>
+      <w:rPr>
+        <w:rFonts w:ascii="Symbol" w:hAnsi="Symbol" w:hint="default"/>
+        <w:sz w:val="20"/>
+      </w:rPr>
+    </w:lvl>
+    <w:lvl w:ilvl="3" w:tentative="1">
+      <w:start w:val="1"/>
+      <w:numFmt w:val="bullet"/>
+      <w:lvlText w:val=""/>
+      <w:lvlJc w:val="left"/>
+      <w:pPr>
+        <w:tabs>
+          <w:tab w:val="num" w:pos="2880"/>
+        </w:tabs>
+        <w:ind w:left="2880" w:hanging="360"/>
+      </w:pPr>
+      <w:rPr>
+        <w:rFonts w:ascii="Symbol" w:hAnsi="Symbol" w:hint="default"/>
+        <w:sz w:val="20"/>
+      </w:rPr>
+    </w:lvl>
+    <w:lvl w:ilvl="4" w:tentative="1">
+      <w:start w:val="1"/>
+      <w:numFmt w:val="bullet"/>
+      <w:lvlText w:val=""/>
+      <w:lvlJc w:val="left"/>
+      <w:pPr>
+        <w:tabs>
+          <w:tab w:val="num" w:pos="3600"/>
+        </w:tabs>
+        <w:ind w:left="3600" w:hanging="360"/>
+      </w:pPr>
+      <w:rPr>
+        <w:rFonts w:ascii="Symbol" w:hAnsi="Symbol" w:hint="default"/>
+        <w:sz w:val="20"/>
+      </w:rPr>
+    </w:lvl>
+    <w:lvl w:ilvl="5" w:tentative="1">
+      <w:start w:val="1"/>
+      <w:numFmt w:val="bullet"/>
+      <w:lvlText w:val=""/>
+      <w:lvlJc w:val="left"/>
+      <w:pPr>
+        <w:tabs>
+          <w:tab w:val="num" w:pos="4320"/>
+        </w:tabs>
+        <w:ind w:left="4320" w:hanging="360"/>
+      </w:pPr>
+      <w:rPr>
+        <w:rFonts w:ascii="Symbol" w:hAnsi="Symbol" w:hint="default"/>
+        <w:sz w:val="20"/>
+      </w:rPr>
+    </w:lvl>
+    <w:lvl w:ilvl="6" w:tentative="1">
+      <w:start w:val="1"/>
+      <w:numFmt w:val="bullet"/>
+      <w:lvlText w:val=""/>
+      <w:lvlJc w:val="left"/>
+      <w:pPr>
+        <w:tabs>
+          <w:tab w:val="num" w:pos="5040"/>
+        </w:tabs>
+        <w:ind w:left="5040" w:hanging="360"/>
+      </w:pPr>
+      <w:rPr>
+        <w:rFonts w:ascii="Symbol" w:hAnsi="Symbol" w:hint="default"/>
+        <w:sz w:val="20"/>
+      </w:rPr>
+    </w:lvl>
+    <w:lvl w:ilvl="7" w:tentative="1">
+      <w:start w:val="1"/>
+      <w:numFmt w:val="bullet"/>
+      <w:lvlText w:val=""/>
+      <w:lvlJc w:val="left"/>
+      <w:pPr>
+        <w:tabs>
+          <w:tab w:val="num" w:pos="5760"/>
+        </w:tabs>
+        <w:ind w:left="5760" w:hanging="360"/>
+      </w:pPr>
+      <w:rPr>
+        <w:rFonts w:ascii="Symbol" w:hAnsi="Symbol" w:hint="default"/>
+        <w:sz w:val="20"/>
+      </w:rPr>
+    </w:lvl>
+    <w:lvl w:ilvl="8" w:tentative="1">
+      <w:start w:val="1"/>
+      <w:numFmt w:val="bullet"/>
+      <w:lvlText w:val=""/>
+      <w:lvlJc w:val="left"/>
+      <w:pPr>
+        <w:tabs>
+          <w:tab w:val="num" w:pos="6480"/>
+        </w:tabs>
+        <w:ind w:left="6480" w:hanging="360"/>
+      </w:pPr>
+      <w:rPr>
+        <w:rFonts w:ascii="Symbol" w:hAnsi="Symbol" w:hint="default"/>
+        <w:sz w:val="20"/>
+      </w:rPr>
+    </w:lvl>
+  </w:abstractNum>
+  <w:abstractNum w:abstractNumId="9">
+    <w:nsid w:val="65C91F6D"/>
+    <w:multiLevelType w:val="multilevel"/>
+    <w:tmpl w:val="7D48A11C"/>
+    <w:lvl w:ilvl="0">
+      <w:start w:val="1"/>
+      <w:numFmt w:val="bullet"/>
+      <w:lvlText w:val=""/>
+      <w:lvlJc w:val="left"/>
+      <w:pPr>
+        <w:tabs>
+          <w:tab w:val="num" w:pos="720"/>
+        </w:tabs>
+        <w:ind w:left="720" w:hanging="360"/>
+      </w:pPr>
+      <w:rPr>
+        <w:rFonts w:ascii="Symbol" w:hAnsi="Symbol" w:hint="default"/>
+        <w:sz w:val="20"/>
+      </w:rPr>
+    </w:lvl>
+    <w:lvl w:ilvl="1" w:tentative="1">
+      <w:start w:val="1"/>
+      <w:numFmt w:val="bullet"/>
+      <w:lvlText w:val=""/>
+      <w:lvlJc w:val="left"/>
+      <w:pPr>
+        <w:tabs>
+          <w:tab w:val="num" w:pos="1440"/>
+        </w:tabs>
+        <w:ind w:left="1440" w:hanging="360"/>
+      </w:pPr>
+      <w:rPr>
+        <w:rFonts w:ascii="Symbol" w:hAnsi="Symbol" w:hint="default"/>
+        <w:sz w:val="20"/>
+      </w:rPr>
+    </w:lvl>
+    <w:lvl w:ilvl="2" w:tentative="1">
+      <w:start w:val="1"/>
+      <w:numFmt w:val="bullet"/>
+      <w:lvlText w:val=""/>
+      <w:lvlJc w:val="left"/>
+      <w:pPr>
+        <w:tabs>
+          <w:tab w:val="num" w:pos="2160"/>
+        </w:tabs>
+        <w:ind w:left="2160" w:hanging="360"/>
+      </w:pPr>
+      <w:rPr>
+        <w:rFonts w:ascii="Symbol" w:hAnsi="Symbol" w:hint="default"/>
+        <w:sz w:val="20"/>
+      </w:rPr>
+    </w:lvl>
+    <w:lvl w:ilvl="3" w:tentative="1">
+      <w:start w:val="1"/>
+      <w:numFmt w:val="bullet"/>
+      <w:lvlText w:val=""/>
+      <w:lvlJc w:val="left"/>
+      <w:pPr>
+        <w:tabs>
+          <w:tab w:val="num" w:pos="2880"/>
+        </w:tabs>
+        <w:ind w:left="2880" w:hanging="360"/>
+      </w:pPr>
+      <w:rPr>
+        <w:rFonts w:ascii="Symbol" w:hAnsi="Symbol" w:hint="default"/>
+        <w:sz w:val="20"/>
+      </w:rPr>
+    </w:lvl>
+    <w:lvl w:ilvl="4" w:tentative="1">
+      <w:start w:val="1"/>
+      <w:numFmt w:val="bullet"/>
+      <w:lvlText w:val=""/>
+      <w:lvlJc w:val="left"/>
+      <w:pPr>
+        <w:tabs>
+          <w:tab w:val="num" w:pos="3600"/>
+        </w:tabs>
+        <w:ind w:left="3600" w:hanging="360"/>
+      </w:pPr>
+      <w:rPr>
+        <w:rFonts w:ascii="Symbol" w:hAnsi="Symbol" w:hint="default"/>
+        <w:sz w:val="20"/>
+      </w:rPr>
+    </w:lvl>
+    <w:lvl w:ilvl="5" w:tentative="1">
+      <w:start w:val="1"/>
+      <w:numFmt w:val="bullet"/>
+      <w:lvlText w:val=""/>
+      <w:lvlJc w:val="left"/>
+      <w:pPr>
+        <w:tabs>
+          <w:tab w:val="num" w:pos="4320"/>
+        </w:tabs>
+        <w:ind w:left="4320" w:hanging="360"/>
+      </w:pPr>
+      <w:rPr>
+        <w:rFonts w:ascii="Symbol" w:hAnsi="Symbol" w:hint="default"/>
+        <w:sz w:val="20"/>
+      </w:rPr>
+    </w:lvl>
+    <w:lvl w:ilvl="6" w:tentative="1">
+      <w:start w:val="1"/>
+      <w:numFmt w:val="bullet"/>
+      <w:lvlText w:val=""/>
+      <w:lvlJc w:val="left"/>
+      <w:pPr>
+        <w:tabs>
+          <w:tab w:val="num" w:pos="5040"/>
+        </w:tabs>
+        <w:ind w:left="5040" w:hanging="360"/>
+      </w:pPr>
+      <w:rPr>
+        <w:rFonts w:ascii="Symbol" w:hAnsi="Symbol" w:hint="default"/>
+        <w:sz w:val="20"/>
+      </w:rPr>
+    </w:lvl>
+    <w:lvl w:ilvl="7" w:tentative="1">
+      <w:start w:val="1"/>
+      <w:numFmt w:val="bullet"/>
+      <w:lvlText w:val=""/>
+      <w:lvlJc w:val="left"/>
+      <w:pPr>
+        <w:tabs>
+          <w:tab w:val="num" w:pos="5760"/>
+        </w:tabs>
+        <w:ind w:left="5760" w:hanging="360"/>
+      </w:pPr>
+      <w:rPr>
+        <w:rFonts w:ascii="Symbol" w:hAnsi="Symbol" w:hint="default"/>
+        <w:sz w:val="20"/>
+      </w:rPr>
+    </w:lvl>
+    <w:lvl w:ilvl="8" w:tentative="1">
+      <w:start w:val="1"/>
+      <w:numFmt w:val="bullet"/>
+      <w:lvlText w:val=""/>
+      <w:lvlJc w:val="left"/>
+      <w:pPr>
+        <w:tabs>
+          <w:tab w:val="num" w:pos="6480"/>
+        </w:tabs>
+        <w:ind w:left="6480" w:hanging="360"/>
+      </w:pPr>
+      <w:rPr>
+        <w:rFonts w:ascii="Symbol" w:hAnsi="Symbol" w:hint="default"/>
+        <w:sz w:val="20"/>
+      </w:rPr>
+    </w:lvl>
+  </w:abstractNum>
+  <w:abstractNum w:abstractNumId="10">
     <w:nsid w:val="73A72A98"/>
     <w:multiLevelType w:val="hybridMultilevel"/>
     <w:tmpl w:val="3802F352"/>
@@ -13679,16 +15685,16 @@
     </w:lvl>
   </w:abstractNum>
   <w:num w:numId="1">
-    <w:abstractNumId w:val="5"/>
+    <w:abstractNumId w:val="7"/>
   </w:num>
   <w:num w:numId="2">
     <w:abstractNumId w:val="2"/>
   </w:num>
   <w:num w:numId="3">
-    <w:abstractNumId w:val="3"/>
+    <w:abstractNumId w:val="5"/>
   </w:num>
   <w:num w:numId="4">
-    <w:abstractNumId w:val="6"/>
+    <w:abstractNumId w:val="10"/>
   </w:num>
   <w:num w:numId="5">
     <w:abstractNumId w:val="1"/>
@@ -13697,13 +15703,25 @@
     <w:abstractNumId w:val="0"/>
   </w:num>
   <w:num w:numId="7">
+    <w:abstractNumId w:val="6"/>
+  </w:num>
+  <w:num w:numId="8">
+    <w:abstractNumId w:val="9"/>
+  </w:num>
+  <w:num w:numId="9">
+    <w:abstractNumId w:val="8"/>
+  </w:num>
+  <w:num w:numId="10">
     <w:abstractNumId w:val="4"/>
+  </w:num>
+  <w:num w:numId="11">
+    <w:abstractNumId w:val="3"/>
   </w:num>
 </w:numbering>
 </file>
 
 <file path=word/styles.xml><?xml version="1.0" encoding="utf-8"?>
-<w:styles xmlns:mc="http://schemas.openxmlformats.org/markup-compatibility/2006" xmlns:r="http://schemas.openxmlformats.org/officeDocument/2006/relationships" xmlns:w="http://schemas.openxmlformats.org/wordprocessingml/2006/main" xmlns:w14="http://schemas.microsoft.com/office/word/2010/wordml" xmlns:w15="http://schemas.microsoft.com/office/word/2012/wordml" xmlns:w16se="http://schemas.microsoft.com/office/word/2015/wordml/symex" mc:Ignorable="w14 w15 w16se">
+<w:styles xmlns:r="http://schemas.openxmlformats.org/officeDocument/2006/relationships" xmlns:w="http://schemas.openxmlformats.org/wordprocessingml/2006/main">
   <w:docDefaults>
     <w:rPrDefault>
       <w:rPr>
@@ -13719,378 +15737,144 @@
       </w:pPr>
     </w:pPrDefault>
   </w:docDefaults>
-  <w:latentStyles w:defLockedState="0" w:defUIPriority="99" w:defSemiHidden="0" w:defUnhideWhenUsed="0" w:defQFormat="0" w:count="371">
-    <w:lsdException w:name="Normal" w:uiPriority="0" w:qFormat="1"/>
-    <w:lsdException w:name="heading 1" w:uiPriority="9" w:qFormat="1"/>
-    <w:lsdException w:name="heading 2" w:semiHidden="1" w:uiPriority="9" w:unhideWhenUsed="1" w:qFormat="1"/>
-    <w:lsdException w:name="heading 3" w:semiHidden="1" w:uiPriority="9" w:unhideWhenUsed="1" w:qFormat="1"/>
-    <w:lsdException w:name="heading 4" w:semiHidden="1" w:uiPriority="9" w:unhideWhenUsed="1" w:qFormat="1"/>
-    <w:lsdException w:name="heading 5" w:semiHidden="1" w:uiPriority="9" w:unhideWhenUsed="1" w:qFormat="1"/>
-    <w:lsdException w:name="heading 6" w:semiHidden="1" w:uiPriority="9" w:unhideWhenUsed="1" w:qFormat="1"/>
-    <w:lsdException w:name="heading 7" w:semiHidden="1" w:uiPriority="9" w:unhideWhenUsed="1" w:qFormat="1"/>
-    <w:lsdException w:name="heading 8" w:semiHidden="1" w:uiPriority="9" w:unhideWhenUsed="1" w:qFormat="1"/>
-    <w:lsdException w:name="heading 9" w:semiHidden="1" w:uiPriority="9" w:unhideWhenUsed="1" w:qFormat="1"/>
-    <w:lsdException w:name="index 1" w:semiHidden="1" w:unhideWhenUsed="1"/>
-    <w:lsdException w:name="index 2" w:semiHidden="1" w:unhideWhenUsed="1"/>
-    <w:lsdException w:name="index 3" w:semiHidden="1" w:unhideWhenUsed="1"/>
-    <w:lsdException w:name="index 4" w:semiHidden="1" w:unhideWhenUsed="1"/>
-    <w:lsdException w:name="index 5" w:semiHidden="1" w:unhideWhenUsed="1"/>
-    <w:lsdException w:name="index 6" w:semiHidden="1" w:unhideWhenUsed="1"/>
-    <w:lsdException w:name="index 7" w:semiHidden="1" w:unhideWhenUsed="1"/>
-    <w:lsdException w:name="index 8" w:semiHidden="1" w:unhideWhenUsed="1"/>
-    <w:lsdException w:name="index 9" w:semiHidden="1" w:unhideWhenUsed="1"/>
-    <w:lsdException w:name="toc 1" w:semiHidden="1" w:uiPriority="39" w:unhideWhenUsed="1"/>
-    <w:lsdException w:name="toc 2" w:semiHidden="1" w:uiPriority="39" w:unhideWhenUsed="1"/>
-    <w:lsdException w:name="toc 3" w:semiHidden="1" w:uiPriority="39" w:unhideWhenUsed="1"/>
-    <w:lsdException w:name="toc 4" w:semiHidden="1" w:uiPriority="39" w:unhideWhenUsed="1"/>
-    <w:lsdException w:name="toc 5" w:semiHidden="1" w:uiPriority="39" w:unhideWhenUsed="1"/>
-    <w:lsdException w:name="toc 6" w:semiHidden="1" w:uiPriority="39" w:unhideWhenUsed="1"/>
-    <w:lsdException w:name="toc 7" w:semiHidden="1" w:uiPriority="39" w:unhideWhenUsed="1"/>
-    <w:lsdException w:name="toc 8" w:semiHidden="1" w:uiPriority="39" w:unhideWhenUsed="1"/>
-    <w:lsdException w:name="toc 9" w:semiHidden="1" w:uiPriority="39" w:unhideWhenUsed="1"/>
-    <w:lsdException w:name="Normal Indent" w:semiHidden="1" w:unhideWhenUsed="1"/>
-    <w:lsdException w:name="footnote text" w:semiHidden="1" w:unhideWhenUsed="1"/>
-    <w:lsdException w:name="annotation text" w:semiHidden="1" w:unhideWhenUsed="1"/>
-    <w:lsdException w:name="header" w:semiHidden="1" w:unhideWhenUsed="1"/>
-    <w:lsdException w:name="footer" w:semiHidden="1" w:unhideWhenUsed="1"/>
-    <w:lsdException w:name="index heading" w:semiHidden="1" w:unhideWhenUsed="1"/>
-    <w:lsdException w:name="caption" w:semiHidden="1" w:uiPriority="35" w:unhideWhenUsed="1" w:qFormat="1"/>
-    <w:lsdException w:name="table of figures" w:semiHidden="1" w:unhideWhenUsed="1"/>
-    <w:lsdException w:name="envelope address" w:semiHidden="1" w:unhideWhenUsed="1"/>
-    <w:lsdException w:name="envelope return" w:semiHidden="1" w:unhideWhenUsed="1"/>
-    <w:lsdException w:name="footnote reference" w:semiHidden="1" w:unhideWhenUsed="1"/>
-    <w:lsdException w:name="annotation reference" w:semiHidden="1" w:unhideWhenUsed="1"/>
-    <w:lsdException w:name="line number" w:semiHidden="1" w:unhideWhenUsed="1"/>
-    <w:lsdException w:name="page number" w:semiHidden="1" w:unhideWhenUsed="1"/>
-    <w:lsdException w:name="endnote reference" w:semiHidden="1" w:unhideWhenUsed="1"/>
-    <w:lsdException w:name="endnote text" w:semiHidden="1" w:unhideWhenUsed="1"/>
-    <w:lsdException w:name="table of authorities" w:semiHidden="1" w:unhideWhenUsed="1"/>
-    <w:lsdException w:name="macro" w:semiHidden="1" w:unhideWhenUsed="1"/>
-    <w:lsdException w:name="toa heading" w:semiHidden="1" w:unhideWhenUsed="1"/>
-    <w:lsdException w:name="List" w:semiHidden="1" w:unhideWhenUsed="1"/>
-    <w:lsdException w:name="List Bullet" w:semiHidden="1" w:unhideWhenUsed="1"/>
-    <w:lsdException w:name="List Number" w:semiHidden="1" w:unhideWhenUsed="1"/>
-    <w:lsdException w:name="List 2" w:semiHidden="1" w:unhideWhenUsed="1"/>
-    <w:lsdException w:name="List 3" w:semiHidden="1" w:unhideWhenUsed="1"/>
-    <w:lsdException w:name="List 4" w:semiHidden="1" w:unhideWhenUsed="1"/>
-    <w:lsdException w:name="List 5" w:semiHidden="1" w:unhideWhenUsed="1"/>
-    <w:lsdException w:name="List Bullet 2" w:semiHidden="1" w:unhideWhenUsed="1"/>
-    <w:lsdException w:name="List Bullet 3" w:semiHidden="1" w:unhideWhenUsed="1"/>
-    <w:lsdException w:name="List Bullet 4" w:semiHidden="1" w:unhideWhenUsed="1"/>
-    <w:lsdException w:name="List Bullet 5" w:semiHidden="1" w:unhideWhenUsed="1"/>
-    <w:lsdException w:name="List Number 2" w:semiHidden="1" w:unhideWhenUsed="1"/>
-    <w:lsdException w:name="List Number 3" w:semiHidden="1" w:unhideWhenUsed="1"/>
-    <w:lsdException w:name="List Number 4" w:semiHidden="1" w:unhideWhenUsed="1"/>
-    <w:lsdException w:name="List Number 5" w:semiHidden="1" w:unhideWhenUsed="1"/>
-    <w:lsdException w:name="Title" w:uiPriority="10" w:qFormat="1"/>
-    <w:lsdException w:name="Closing" w:semiHidden="1" w:unhideWhenUsed="1"/>
-    <w:lsdException w:name="Signature" w:semiHidden="1" w:unhideWhenUsed="1"/>
-    <w:lsdException w:name="Default Paragraph Font" w:semiHidden="1" w:uiPriority="1" w:unhideWhenUsed="1"/>
-    <w:lsdException w:name="Body Text" w:semiHidden="1" w:unhideWhenUsed="1"/>
-    <w:lsdException w:name="Body Text Indent" w:semiHidden="1" w:unhideWhenUsed="1"/>
-    <w:lsdException w:name="List Continue" w:semiHidden="1" w:unhideWhenUsed="1"/>
-    <w:lsdException w:name="List Continue 2" w:semiHidden="1" w:unhideWhenUsed="1"/>
-    <w:lsdException w:name="List Continue 3" w:semiHidden="1" w:unhideWhenUsed="1"/>
-    <w:lsdException w:name="List Continue 4" w:semiHidden="1" w:unhideWhenUsed="1"/>
-    <w:lsdException w:name="List Continue 5" w:semiHidden="1" w:unhideWhenUsed="1"/>
-    <w:lsdException w:name="Message Header" w:semiHidden="1" w:unhideWhenUsed="1"/>
-    <w:lsdException w:name="Subtitle" w:uiPriority="11" w:qFormat="1"/>
-    <w:lsdException w:name="Salutation" w:semiHidden="1" w:unhideWhenUsed="1"/>
-    <w:lsdException w:name="Date" w:semiHidden="1" w:unhideWhenUsed="1"/>
-    <w:lsdException w:name="Body Text First Indent" w:semiHidden="1" w:unhideWhenUsed="1"/>
-    <w:lsdException w:name="Body Text First Indent 2" w:semiHidden="1" w:unhideWhenUsed="1"/>
-    <w:lsdException w:name="Note Heading" w:semiHidden="1" w:unhideWhenUsed="1"/>
-    <w:lsdException w:name="Body Text 2" w:semiHidden="1" w:unhideWhenUsed="1"/>
-    <w:lsdException w:name="Body Text 3" w:semiHidden="1" w:unhideWhenUsed="1"/>
-    <w:lsdException w:name="Body Text Indent 2" w:semiHidden="1" w:unhideWhenUsed="1"/>
-    <w:lsdException w:name="Body Text Indent 3" w:semiHidden="1" w:unhideWhenUsed="1"/>
-    <w:lsdException w:name="Block Text" w:semiHidden="1" w:unhideWhenUsed="1"/>
-    <w:lsdException w:name="Hyperlink" w:semiHidden="1" w:unhideWhenUsed="1"/>
-    <w:lsdException w:name="FollowedHyperlink" w:semiHidden="1" w:unhideWhenUsed="1"/>
-    <w:lsdException w:name="Strong" w:uiPriority="22" w:qFormat="1"/>
-    <w:lsdException w:name="Emphasis" w:uiPriority="20" w:qFormat="1"/>
-    <w:lsdException w:name="Document Map" w:semiHidden="1" w:unhideWhenUsed="1"/>
-    <w:lsdException w:name="Plain Text" w:semiHidden="1" w:unhideWhenUsed="1"/>
-    <w:lsdException w:name="E-mail Signature" w:semiHidden="1" w:unhideWhenUsed="1"/>
-    <w:lsdException w:name="HTML Top of Form" w:semiHidden="1" w:unhideWhenUsed="1"/>
-    <w:lsdException w:name="HTML Bottom of Form" w:semiHidden="1" w:unhideWhenUsed="1"/>
-    <w:lsdException w:name="Normal (Web)" w:semiHidden="1" w:unhideWhenUsed="1"/>
-    <w:lsdException w:name="HTML Acronym" w:semiHidden="1" w:unhideWhenUsed="1"/>
-    <w:lsdException w:name="HTML Address" w:semiHidden="1" w:unhideWhenUsed="1"/>
-    <w:lsdException w:name="HTML Cite" w:semiHidden="1" w:unhideWhenUsed="1"/>
-    <w:lsdException w:name="HTML Code" w:semiHidden="1" w:unhideWhenUsed="1"/>
-    <w:lsdException w:name="HTML Definition" w:semiHidden="1" w:unhideWhenUsed="1"/>
-    <w:lsdException w:name="HTML Keyboard" w:semiHidden="1" w:unhideWhenUsed="1"/>
-    <w:lsdException w:name="HTML Preformatted" w:semiHidden="1" w:unhideWhenUsed="1"/>
-    <w:lsdException w:name="HTML Sample" w:semiHidden="1" w:unhideWhenUsed="1"/>
-    <w:lsdException w:name="HTML Typewriter" w:semiHidden="1" w:unhideWhenUsed="1"/>
-    <w:lsdException w:name="HTML Variable" w:semiHidden="1" w:unhideWhenUsed="1"/>
-    <w:lsdException w:name="Normal Table" w:semiHidden="1" w:unhideWhenUsed="1"/>
-    <w:lsdException w:name="annotation subject" w:semiHidden="1" w:unhideWhenUsed="1"/>
-    <w:lsdException w:name="No List" w:semiHidden="1" w:unhideWhenUsed="1"/>
-    <w:lsdException w:name="Outline List 1" w:semiHidden="1" w:unhideWhenUsed="1"/>
-    <w:lsdException w:name="Outline List 2" w:semiHidden="1" w:unhideWhenUsed="1"/>
-    <w:lsdException w:name="Outline List 3" w:semiHidden="1" w:unhideWhenUsed="1"/>
-    <w:lsdException w:name="Table Simple 1" w:semiHidden="1" w:unhideWhenUsed="1"/>
-    <w:lsdException w:name="Table Simple 2" w:semiHidden="1" w:unhideWhenUsed="1"/>
-    <w:lsdException w:name="Table Simple 3" w:semiHidden="1" w:unhideWhenUsed="1"/>
-    <w:lsdException w:name="Table Classic 1" w:semiHidden="1" w:unhideWhenUsed="1"/>
-    <w:lsdException w:name="Table Classic 2" w:semiHidden="1" w:unhideWhenUsed="1"/>
-    <w:lsdException w:name="Table Classic 3" w:semiHidden="1" w:unhideWhenUsed="1"/>
-    <w:lsdException w:name="Table Classic 4" w:semiHidden="1" w:unhideWhenUsed="1"/>
-    <w:lsdException w:name="Table Colorful 1" w:semiHidden="1" w:unhideWhenUsed="1"/>
-    <w:lsdException w:name="Table Colorful 2" w:semiHidden="1" w:unhideWhenUsed="1"/>
-    <w:lsdException w:name="Table Colorful 3" w:semiHidden="1" w:unhideWhenUsed="1"/>
-    <w:lsdException w:name="Table Columns 1" w:semiHidden="1" w:unhideWhenUsed="1"/>
-    <w:lsdException w:name="Table Columns 2" w:semiHidden="1" w:unhideWhenUsed="1"/>
-    <w:lsdException w:name="Table Columns 3" w:semiHidden="1" w:unhideWhenUsed="1"/>
-    <w:lsdException w:name="Table Columns 4" w:semiHidden="1" w:unhideWhenUsed="1"/>
-    <w:lsdException w:name="Table Columns 5" w:semiHidden="1" w:unhideWhenUsed="1"/>
-    <w:lsdException w:name="Table Grid 1" w:semiHidden="1" w:unhideWhenUsed="1"/>
-    <w:lsdException w:name="Table Grid 2" w:semiHidden="1" w:unhideWhenUsed="1"/>
-    <w:lsdException w:name="Table Grid 3" w:semiHidden="1" w:unhideWhenUsed="1"/>
-    <w:lsdException w:name="Table Grid 4" w:semiHidden="1" w:unhideWhenUsed="1"/>
-    <w:lsdException w:name="Table Grid 5" w:semiHidden="1" w:unhideWhenUsed="1"/>
-    <w:lsdException w:name="Table Grid 6" w:semiHidden="1" w:unhideWhenUsed="1"/>
-    <w:lsdException w:name="Table Grid 7" w:semiHidden="1" w:unhideWhenUsed="1"/>
-    <w:lsdException w:name="Table Grid 8" w:semiHidden="1" w:unhideWhenUsed="1"/>
-    <w:lsdException w:name="Table List 1" w:semiHidden="1" w:unhideWhenUsed="1"/>
-    <w:lsdException w:name="Table List 2" w:semiHidden="1" w:unhideWhenUsed="1"/>
-    <w:lsdException w:name="Table List 3" w:semiHidden="1" w:unhideWhenUsed="1"/>
-    <w:lsdException w:name="Table List 4" w:semiHidden="1" w:unhideWhenUsed="1"/>
-    <w:lsdException w:name="Table List 5" w:semiHidden="1" w:unhideWhenUsed="1"/>
-    <w:lsdException w:name="Table List 6" w:semiHidden="1" w:unhideWhenUsed="1"/>
-    <w:lsdException w:name="Table List 7" w:semiHidden="1" w:unhideWhenUsed="1"/>
-    <w:lsdException w:name="Table List 8" w:semiHidden="1" w:unhideWhenUsed="1"/>
-    <w:lsdException w:name="Table 3D effects 1" w:semiHidden="1" w:unhideWhenUsed="1"/>
-    <w:lsdException w:name="Table 3D effects 2" w:semiHidden="1" w:unhideWhenUsed="1"/>
-    <w:lsdException w:name="Table 3D effects 3" w:semiHidden="1" w:unhideWhenUsed="1"/>
-    <w:lsdException w:name="Table Contemporary" w:semiHidden="1" w:unhideWhenUsed="1"/>
-    <w:lsdException w:name="Table Elegant" w:semiHidden="1" w:unhideWhenUsed="1"/>
-    <w:lsdException w:name="Table Professional" w:semiHidden="1" w:unhideWhenUsed="1"/>
-    <w:lsdException w:name="Table Subtle 1" w:semiHidden="1" w:unhideWhenUsed="1"/>
-    <w:lsdException w:name="Table Subtle 2" w:semiHidden="1" w:unhideWhenUsed="1"/>
-    <w:lsdException w:name="Table Web 1" w:semiHidden="1" w:unhideWhenUsed="1"/>
-    <w:lsdException w:name="Table Web 2" w:semiHidden="1" w:unhideWhenUsed="1"/>
-    <w:lsdException w:name="Table Web 3" w:semiHidden="1" w:unhideWhenUsed="1"/>
-    <w:lsdException w:name="Balloon Text" w:semiHidden="1" w:unhideWhenUsed="1"/>
-    <w:lsdException w:name="Table Grid" w:uiPriority="39"/>
-    <w:lsdException w:name="Table Theme" w:semiHidden="1" w:unhideWhenUsed="1"/>
-    <w:lsdException w:name="Placeholder Text" w:semiHidden="1"/>
-    <w:lsdException w:name="No Spacing" w:uiPriority="1" w:qFormat="1"/>
-    <w:lsdException w:name="Light Shading" w:uiPriority="60"/>
-    <w:lsdException w:name="Light List" w:uiPriority="61"/>
-    <w:lsdException w:name="Light Grid" w:uiPriority="62"/>
-    <w:lsdException w:name="Medium Shading 1" w:uiPriority="63"/>
-    <w:lsdException w:name="Medium Shading 2" w:uiPriority="64"/>
-    <w:lsdException w:name="Medium List 1" w:uiPriority="65"/>
-    <w:lsdException w:name="Medium List 2" w:uiPriority="66"/>
-    <w:lsdException w:name="Medium Grid 1" w:uiPriority="67"/>
-    <w:lsdException w:name="Medium Grid 2" w:uiPriority="68"/>
-    <w:lsdException w:name="Medium Grid 3" w:uiPriority="69"/>
-    <w:lsdException w:name="Dark List" w:uiPriority="70"/>
-    <w:lsdException w:name="Colorful Shading" w:uiPriority="71"/>
-    <w:lsdException w:name="Colorful List" w:uiPriority="72"/>
-    <w:lsdException w:name="Colorful Grid" w:uiPriority="73"/>
-    <w:lsdException w:name="Light Shading Accent 1" w:uiPriority="60"/>
-    <w:lsdException w:name="Light List Accent 1" w:uiPriority="61"/>
-    <w:lsdException w:name="Light Grid Accent 1" w:uiPriority="62"/>
-    <w:lsdException w:name="Medium Shading 1 Accent 1" w:uiPriority="63"/>
-    <w:lsdException w:name="Medium Shading 2 Accent 1" w:uiPriority="64"/>
-    <w:lsdException w:name="Medium List 1 Accent 1" w:uiPriority="65"/>
-    <w:lsdException w:name="Revision" w:semiHidden="1"/>
-    <w:lsdException w:name="List Paragraph" w:uiPriority="34" w:qFormat="1"/>
-    <w:lsdException w:name="Quote" w:uiPriority="29" w:qFormat="1"/>
-    <w:lsdException w:name="Intense Quote" w:uiPriority="30" w:qFormat="1"/>
-    <w:lsdException w:name="Medium List 2 Accent 1" w:uiPriority="66"/>
-    <w:lsdException w:name="Medium Grid 1 Accent 1" w:uiPriority="67"/>
-    <w:lsdException w:name="Medium Grid 2 Accent 1" w:uiPriority="68"/>
-    <w:lsdException w:name="Medium Grid 3 Accent 1" w:uiPriority="69"/>
-    <w:lsdException w:name="Dark List Accent 1" w:uiPriority="70"/>
-    <w:lsdException w:name="Colorful Shading Accent 1" w:uiPriority="71"/>
-    <w:lsdException w:name="Colorful List Accent 1" w:uiPriority="72"/>
-    <w:lsdException w:name="Colorful Grid Accent 1" w:uiPriority="73"/>
-    <w:lsdException w:name="Light Shading Accent 2" w:uiPriority="60"/>
-    <w:lsdException w:name="Light List Accent 2" w:uiPriority="61"/>
-    <w:lsdException w:name="Light Grid Accent 2" w:uiPriority="62"/>
-    <w:lsdException w:name="Medium Shading 1 Accent 2" w:uiPriority="63"/>
-    <w:lsdException w:name="Medium Shading 2 Accent 2" w:uiPriority="64"/>
-    <w:lsdException w:name="Medium List 1 Accent 2" w:uiPriority="65"/>
-    <w:lsdException w:name="Medium List 2 Accent 2" w:uiPriority="66"/>
-    <w:lsdException w:name="Medium Grid 1 Accent 2" w:uiPriority="67"/>
-    <w:lsdException w:name="Medium Grid 2 Accent 2" w:uiPriority="68"/>
-    <w:lsdException w:name="Medium Grid 3 Accent 2" w:uiPriority="69"/>
-    <w:lsdException w:name="Dark List Accent 2" w:uiPriority="70"/>
-    <w:lsdException w:name="Colorful Shading Accent 2" w:uiPriority="71"/>
-    <w:lsdException w:name="Colorful List Accent 2" w:uiPriority="72"/>
-    <w:lsdException w:name="Colorful Grid Accent 2" w:uiPriority="73"/>
-    <w:lsdException w:name="Light Shading Accent 3" w:uiPriority="60"/>
-    <w:lsdException w:name="Light List Accent 3" w:uiPriority="61"/>
-    <w:lsdException w:name="Light Grid Accent 3" w:uiPriority="62"/>
-    <w:lsdException w:name="Medium Shading 1 Accent 3" w:uiPriority="63"/>
-    <w:lsdException w:name="Medium Shading 2 Accent 3" w:uiPriority="64"/>
-    <w:lsdException w:name="Medium List 1 Accent 3" w:uiPriority="65"/>
-    <w:lsdException w:name="Medium List 2 Accent 3" w:uiPriority="66"/>
-    <w:lsdException w:name="Medium Grid 1 Accent 3" w:uiPriority="67"/>
-    <w:lsdException w:name="Medium Grid 2 Accent 3" w:uiPriority="68"/>
-    <w:lsdException w:name="Medium Grid 3 Accent 3" w:uiPriority="69"/>
-    <w:lsdException w:name="Dark List Accent 3" w:uiPriority="70"/>
-    <w:lsdException w:name="Colorful Shading Accent 3" w:uiPriority="71"/>
-    <w:lsdException w:name="Colorful List Accent 3" w:uiPriority="72"/>
-    <w:lsdException w:name="Colorful Grid Accent 3" w:uiPriority="73"/>
-    <w:lsdException w:name="Light Shading Accent 4" w:uiPriority="60"/>
-    <w:lsdException w:name="Light List Accent 4" w:uiPriority="61"/>
-    <w:lsdException w:name="Light Grid Accent 4" w:uiPriority="62"/>
-    <w:lsdException w:name="Medium Shading 1 Accent 4" w:uiPriority="63"/>
-    <w:lsdException w:name="Medium Shading 2 Accent 4" w:uiPriority="64"/>
-    <w:lsdException w:name="Medium List 1 Accent 4" w:uiPriority="65"/>
-    <w:lsdException w:name="Medium List 2 Accent 4" w:uiPriority="66"/>
-    <w:lsdException w:name="Medium Grid 1 Accent 4" w:uiPriority="67"/>
-    <w:lsdException w:name="Medium Grid 2 Accent 4" w:uiPriority="68"/>
-    <w:lsdException w:name="Medium Grid 3 Accent 4" w:uiPriority="69"/>
-    <w:lsdException w:name="Dark List Accent 4" w:uiPriority="70"/>
-    <w:lsdException w:name="Colorful Shading Accent 4" w:uiPriority="71"/>
-    <w:lsdException w:name="Colorful List Accent 4" w:uiPriority="72"/>
-    <w:lsdException w:name="Colorful Grid Accent 4" w:uiPriority="73"/>
-    <w:lsdException w:name="Light Shading Accent 5" w:uiPriority="60"/>
-    <w:lsdException w:name="Light List Accent 5" w:uiPriority="61"/>
-    <w:lsdException w:name="Light Grid Accent 5" w:uiPriority="62"/>
-    <w:lsdException w:name="Medium Shading 1 Accent 5" w:uiPriority="63"/>
-    <w:lsdException w:name="Medium Shading 2 Accent 5" w:uiPriority="64"/>
-    <w:lsdException w:name="Medium List 1 Accent 5" w:uiPriority="65"/>
-    <w:lsdException w:name="Medium List 2 Accent 5" w:uiPriority="66"/>
-    <w:lsdException w:name="Medium Grid 1 Accent 5" w:uiPriority="67"/>
-    <w:lsdException w:name="Medium Grid 2 Accent 5" w:uiPriority="68"/>
-    <w:lsdException w:name="Medium Grid 3 Accent 5" w:uiPriority="69"/>
-    <w:lsdException w:name="Dark List Accent 5" w:uiPriority="70"/>
-    <w:lsdException w:name="Colorful Shading Accent 5" w:uiPriority="71"/>
-    <w:lsdException w:name="Colorful List Accent 5" w:uiPriority="72"/>
-    <w:lsdException w:name="Colorful Grid Accent 5" w:uiPriority="73"/>
-    <w:lsdException w:name="Light Shading Accent 6" w:uiPriority="60"/>
-    <w:lsdException w:name="Light List Accent 6" w:uiPriority="61"/>
-    <w:lsdException w:name="Light Grid Accent 6" w:uiPriority="62"/>
-    <w:lsdException w:name="Medium Shading 1 Accent 6" w:uiPriority="63"/>
-    <w:lsdException w:name="Medium Shading 2 Accent 6" w:uiPriority="64"/>
-    <w:lsdException w:name="Medium List 1 Accent 6" w:uiPriority="65"/>
-    <w:lsdException w:name="Medium List 2 Accent 6" w:uiPriority="66"/>
-    <w:lsdException w:name="Medium Grid 1 Accent 6" w:uiPriority="67"/>
-    <w:lsdException w:name="Medium Grid 2 Accent 6" w:uiPriority="68"/>
-    <w:lsdException w:name="Medium Grid 3 Accent 6" w:uiPriority="69"/>
-    <w:lsdException w:name="Dark List Accent 6" w:uiPriority="70"/>
-    <w:lsdException w:name="Colorful Shading Accent 6" w:uiPriority="71"/>
-    <w:lsdException w:name="Colorful List Accent 6" w:uiPriority="72"/>
-    <w:lsdException w:name="Colorful Grid Accent 6" w:uiPriority="73"/>
-    <w:lsdException w:name="Subtle Emphasis" w:uiPriority="19" w:qFormat="1"/>
-    <w:lsdException w:name="Intense Emphasis" w:uiPriority="21" w:qFormat="1"/>
-    <w:lsdException w:name="Subtle Reference" w:uiPriority="31" w:qFormat="1"/>
-    <w:lsdException w:name="Intense Reference" w:uiPriority="32" w:qFormat="1"/>
-    <w:lsdException w:name="Book Title" w:uiPriority="33" w:qFormat="1"/>
-    <w:lsdException w:name="Bibliography" w:semiHidden="1" w:uiPriority="37" w:unhideWhenUsed="1"/>
-    <w:lsdException w:name="TOC Heading" w:semiHidden="1" w:uiPriority="39" w:unhideWhenUsed="1" w:qFormat="1"/>
-    <w:lsdException w:name="Plain Table 1" w:uiPriority="41"/>
-    <w:lsdException w:name="Plain Table 2" w:uiPriority="42"/>
-    <w:lsdException w:name="Plain Table 3" w:uiPriority="43"/>
-    <w:lsdException w:name="Plain Table 4" w:uiPriority="44"/>
-    <w:lsdException w:name="Plain Table 5" w:uiPriority="45"/>
-    <w:lsdException w:name="Grid Table Light" w:uiPriority="40"/>
-    <w:lsdException w:name="Grid Table 1 Light" w:uiPriority="46"/>
-    <w:lsdException w:name="Grid Table 2" w:uiPriority="47"/>
-    <w:lsdException w:name="Grid Table 3" w:uiPriority="48"/>
-    <w:lsdException w:name="Grid Table 4" w:uiPriority="49"/>
-    <w:lsdException w:name="Grid Table 5 Dark" w:uiPriority="50"/>
-    <w:lsdException w:name="Grid Table 6 Colorful" w:uiPriority="51"/>
-    <w:lsdException w:name="Grid Table 7 Colorful" w:uiPriority="52"/>
-    <w:lsdException w:name="Grid Table 1 Light Accent 1" w:uiPriority="46"/>
-    <w:lsdException w:name="Grid Table 2 Accent 1" w:uiPriority="47"/>
-    <w:lsdException w:name="Grid Table 3 Accent 1" w:uiPriority="48"/>
-    <w:lsdException w:name="Grid Table 4 Accent 1" w:uiPriority="49"/>
-    <w:lsdException w:name="Grid Table 5 Dark Accent 1" w:uiPriority="50"/>
-    <w:lsdException w:name="Grid Table 6 Colorful Accent 1" w:uiPriority="51"/>
-    <w:lsdException w:name="Grid Table 7 Colorful Accent 1" w:uiPriority="52"/>
-    <w:lsdException w:name="Grid Table 1 Light Accent 2" w:uiPriority="46"/>
-    <w:lsdException w:name="Grid Table 2 Accent 2" w:uiPriority="47"/>
-    <w:lsdException w:name="Grid Table 3 Accent 2" w:uiPriority="48"/>
-    <w:lsdException w:name="Grid Table 4 Accent 2" w:uiPriority="49"/>
-    <w:lsdException w:name="Grid Table 5 Dark Accent 2" w:uiPriority="50"/>
-    <w:lsdException w:name="Grid Table 6 Colorful Accent 2" w:uiPriority="51"/>
-    <w:lsdException w:name="Grid Table 7 Colorful Accent 2" w:uiPriority="52"/>
-    <w:lsdException w:name="Grid Table 1 Light Accent 3" w:uiPriority="46"/>
-    <w:lsdException w:name="Grid Table 2 Accent 3" w:uiPriority="47"/>
-    <w:lsdException w:name="Grid Table 3 Accent 3" w:uiPriority="48"/>
-    <w:lsdException w:name="Grid Table 4 Accent 3" w:uiPriority="49"/>
-    <w:lsdException w:name="Grid Table 5 Dark Accent 3" w:uiPriority="50"/>
-    <w:lsdException w:name="Grid Table 6 Colorful Accent 3" w:uiPriority="51"/>
-    <w:lsdException w:name="Grid Table 7 Colorful Accent 3" w:uiPriority="52"/>
-    <w:lsdException w:name="Grid Table 1 Light Accent 4" w:uiPriority="46"/>
-    <w:lsdException w:name="Grid Table 2 Accent 4" w:uiPriority="47"/>
-    <w:lsdException w:name="Grid Table 3 Accent 4" w:uiPriority="48"/>
-    <w:lsdException w:name="Grid Table 4 Accent 4" w:uiPriority="49"/>
-    <w:lsdException w:name="Grid Table 5 Dark Accent 4" w:uiPriority="50"/>
-    <w:lsdException w:name="Grid Table 6 Colorful Accent 4" w:uiPriority="51"/>
-    <w:lsdException w:name="Grid Table 7 Colorful Accent 4" w:uiPriority="52"/>
-    <w:lsdException w:name="Grid Table 1 Light Accent 5" w:uiPriority="46"/>
-    <w:lsdException w:name="Grid Table 2 Accent 5" w:uiPriority="47"/>
-    <w:lsdException w:name="Grid Table 3 Accent 5" w:uiPriority="48"/>
-    <w:lsdException w:name="Grid Table 4 Accent 5" w:uiPriority="49"/>
-    <w:lsdException w:name="Grid Table 5 Dark Accent 5" w:uiPriority="50"/>
-    <w:lsdException w:name="Grid Table 6 Colorful Accent 5" w:uiPriority="51"/>
-    <w:lsdException w:name="Grid Table 7 Colorful Accent 5" w:uiPriority="52"/>
-    <w:lsdException w:name="Grid Table 1 Light Accent 6" w:uiPriority="46"/>
-    <w:lsdException w:name="Grid Table 2 Accent 6" w:uiPriority="47"/>
-    <w:lsdException w:name="Grid Table 3 Accent 6" w:uiPriority="48"/>
-    <w:lsdException w:name="Grid Table 4 Accent 6" w:uiPriority="49"/>
-    <w:lsdException w:name="Grid Table 5 Dark Accent 6" w:uiPriority="50"/>
-    <w:lsdException w:name="Grid Table 6 Colorful Accent 6" w:uiPriority="51"/>
-    <w:lsdException w:name="Grid Table 7 Colorful Accent 6" w:uiPriority="52"/>
-    <w:lsdException w:name="List Table 1 Light" w:uiPriority="46"/>
-    <w:lsdException w:name="List Table 2" w:uiPriority="47"/>
-    <w:lsdException w:name="List Table 3" w:uiPriority="48"/>
-    <w:lsdException w:name="List Table 4" w:uiPriority="49"/>
-    <w:lsdException w:name="List Table 5 Dark" w:uiPriority="50"/>
-    <w:lsdException w:name="List Table 6 Colorful" w:uiPriority="51"/>
-    <w:lsdException w:name="List Table 7 Colorful" w:uiPriority="52"/>
-    <w:lsdException w:name="List Table 1 Light Accent 1" w:uiPriority="46"/>
-    <w:lsdException w:name="List Table 2 Accent 1" w:uiPriority="47"/>
-    <w:lsdException w:name="List Table 3 Accent 1" w:uiPriority="48"/>
-    <w:lsdException w:name="List Table 4 Accent 1" w:uiPriority="49"/>
-    <w:lsdException w:name="List Table 5 Dark Accent 1" w:uiPriority="50"/>
-    <w:lsdException w:name="List Table 6 Colorful Accent 1" w:uiPriority="51"/>
-    <w:lsdException w:name="List Table 7 Colorful Accent 1" w:uiPriority="52"/>
-    <w:lsdException w:name="List Table 1 Light Accent 2" w:uiPriority="46"/>
-    <w:lsdException w:name="List Table 2 Accent 2" w:uiPriority="47"/>
-    <w:lsdException w:name="List Table 3 Accent 2" w:uiPriority="48"/>
-    <w:lsdException w:name="List Table 4 Accent 2" w:uiPriority="49"/>
-    <w:lsdException w:name="List Table 5 Dark Accent 2" w:uiPriority="50"/>
-    <w:lsdException w:name="List Table 6 Colorful Accent 2" w:uiPriority="51"/>
-    <w:lsdException w:name="List Table 7 Colorful Accent 2" w:uiPriority="52"/>
-    <w:lsdException w:name="List Table 1 Light Accent 3" w:uiPriority="46"/>
-    <w:lsdException w:name="List Table 2 Accent 3" w:uiPriority="47"/>
-    <w:lsdException w:name="List Table 3 Accent 3" w:uiPriority="48"/>
-    <w:lsdException w:name="List Table 4 Accent 3" w:uiPriority="49"/>
-    <w:lsdException w:name="List Table 5 Dark Accent 3" w:uiPriority="50"/>
-    <w:lsdException w:name="List Table 6 Colorful Accent 3" w:uiPriority="51"/>
-    <w:lsdException w:name="List Table 7 Colorful Accent 3" w:uiPriority="52"/>
-    <w:lsdException w:name="List Table 1 Light Accent 4" w:uiPriority="46"/>
-    <w:lsdException w:name="List Table 2 Accent 4" w:uiPriority="47"/>
-    <w:lsdException w:name="List Table 3 Accent 4" w:uiPriority="48"/>
-    <w:lsdException w:name="List Table 4 Accent 4" w:uiPriority="49"/>
-    <w:lsdException w:name="List Table 5 Dark Accent 4" w:uiPriority="50"/>
-    <w:lsdException w:name="List Table 6 Colorful Accent 4" w:uiPriority="51"/>
-    <w:lsdException w:name="List Table 7 Colorful Accent 4" w:uiPriority="52"/>
-    <w:lsdException w:name="List Table 1 Light Accent 5" w:uiPriority="46"/>
-    <w:lsdException w:name="List Table 2 Accent 5" w:uiPriority="47"/>
-    <w:lsdException w:name="List Table 3 Accent 5" w:uiPriority="48"/>
-    <w:lsdException w:name="List Table 4 Accent 5" w:uiPriority="49"/>
-    <w:lsdException w:name="List Table 5 Dark Accent 5" w:uiPriority="50"/>
-    <w:lsdException w:name="List Table 6 Colorful Accent 5" w:uiPriority="51"/>
-    <w:lsdException w:name="List Table 7 Colorful Accent 5" w:uiPriority="52"/>
-    <w:lsdException w:name="List Table 1 Light Accent 6" w:uiPriority="46"/>
-    <w:lsdException w:name="List Table 2 Accent 6" w:uiPriority="47"/>
-    <w:lsdException w:name="List Table 3 Accent 6" w:uiPriority="48"/>
-    <w:lsdException w:name="List Table 4 Accent 6" w:uiPriority="49"/>
-    <w:lsdException w:name="List Table 5 Dark Accent 6" w:uiPriority="50"/>
-    <w:lsdException w:name="List Table 6 Colorful Accent 6" w:uiPriority="51"/>
-    <w:lsdException w:name="List Table 7 Colorful Accent 6" w:uiPriority="52"/>
+  <w:latentStyles w:defLockedState="0" w:defUIPriority="99" w:defSemiHidden="1" w:defUnhideWhenUsed="1" w:defQFormat="0" w:count="267">
+    <w:lsdException w:name="Normal" w:semiHidden="0" w:uiPriority="0" w:unhideWhenUsed="0" w:qFormat="1"/>
+    <w:lsdException w:name="heading 1" w:semiHidden="0" w:uiPriority="9" w:unhideWhenUsed="0" w:qFormat="1"/>
+    <w:lsdException w:name="heading 2" w:uiPriority="9" w:qFormat="1"/>
+    <w:lsdException w:name="heading 3" w:uiPriority="9" w:qFormat="1"/>
+    <w:lsdException w:name="heading 4" w:uiPriority="9" w:qFormat="1"/>
+    <w:lsdException w:name="heading 5" w:uiPriority="9" w:qFormat="1"/>
+    <w:lsdException w:name="heading 6" w:uiPriority="9" w:qFormat="1"/>
+    <w:lsdException w:name="heading 7" w:uiPriority="9" w:qFormat="1"/>
+    <w:lsdException w:name="heading 8" w:uiPriority="9" w:qFormat="1"/>
+    <w:lsdException w:name="heading 9" w:uiPriority="9" w:qFormat="1"/>
+    <w:lsdException w:name="toc 1" w:uiPriority="39"/>
+    <w:lsdException w:name="toc 2" w:uiPriority="39"/>
+    <w:lsdException w:name="toc 3" w:uiPriority="39"/>
+    <w:lsdException w:name="toc 4" w:uiPriority="39"/>
+    <w:lsdException w:name="toc 5" w:uiPriority="39"/>
+    <w:lsdException w:name="toc 6" w:uiPriority="39"/>
+    <w:lsdException w:name="toc 7" w:uiPriority="39"/>
+    <w:lsdException w:name="toc 8" w:uiPriority="39"/>
+    <w:lsdException w:name="toc 9" w:uiPriority="39"/>
+    <w:lsdException w:name="caption" w:uiPriority="35" w:qFormat="1"/>
+    <w:lsdException w:name="Title" w:semiHidden="0" w:uiPriority="10" w:unhideWhenUsed="0" w:qFormat="1"/>
+    <w:lsdException w:name="Default Paragraph Font" w:uiPriority="1"/>
+    <w:lsdException w:name="Subtitle" w:semiHidden="0" w:uiPriority="11" w:unhideWhenUsed="0" w:qFormat="1"/>
+    <w:lsdException w:name="Strong" w:semiHidden="0" w:uiPriority="22" w:unhideWhenUsed="0" w:qFormat="1"/>
+    <w:lsdException w:name="Emphasis" w:semiHidden="0" w:uiPriority="20" w:unhideWhenUsed="0" w:qFormat="1"/>
+    <w:lsdException w:name="Table Grid" w:semiHidden="0" w:uiPriority="39" w:unhideWhenUsed="0"/>
+    <w:lsdException w:name="Placeholder Text" w:unhideWhenUsed="0"/>
+    <w:lsdException w:name="No Spacing" w:semiHidden="0" w:uiPriority="1" w:unhideWhenUsed="0" w:qFormat="1"/>
+    <w:lsdException w:name="Light Shading" w:semiHidden="0" w:uiPriority="60" w:unhideWhenUsed="0"/>
+    <w:lsdException w:name="Light List" w:semiHidden="0" w:uiPriority="61" w:unhideWhenUsed="0"/>
+    <w:lsdException w:name="Light Grid" w:semiHidden="0" w:uiPriority="62" w:unhideWhenUsed="0"/>
+    <w:lsdException w:name="Medium Shading 1" w:semiHidden="0" w:uiPriority="63" w:unhideWhenUsed="0"/>
+    <w:lsdException w:name="Medium Shading 2" w:semiHidden="0" w:uiPriority="64" w:unhideWhenUsed="0"/>
+    <w:lsdException w:name="Medium List 1" w:semiHidden="0" w:uiPriority="65" w:unhideWhenUsed="0"/>
+    <w:lsdException w:name="Medium List 2" w:semiHidden="0" w:uiPriority="66" w:unhideWhenUsed="0"/>
+    <w:lsdException w:name="Medium Grid 1" w:semiHidden="0" w:uiPriority="67" w:unhideWhenUsed="0"/>
+    <w:lsdException w:name="Medium Grid 2" w:semiHidden="0" w:uiPriority="68" w:unhideWhenUsed="0"/>
+    <w:lsdException w:name="Medium Grid 3" w:semiHidden="0" w:uiPriority="69" w:unhideWhenUsed="0"/>
+    <w:lsdException w:name="Dark List" w:semiHidden="0" w:uiPriority="70" w:unhideWhenUsed="0"/>
+    <w:lsdException w:name="Colorful Shading" w:semiHidden="0" w:uiPriority="71" w:unhideWhenUsed="0"/>
+    <w:lsdException w:name="Colorful List" w:semiHidden="0" w:uiPriority="72" w:unhideWhenUsed="0"/>
+    <w:lsdException w:name="Colorful Grid" w:semiHidden="0" w:uiPriority="73" w:unhideWhenUsed="0"/>
+    <w:lsdException w:name="Light Shading Accent 1" w:semiHidden="0" w:uiPriority="60" w:unhideWhenUsed="0"/>
+    <w:lsdException w:name="Light List Accent 1" w:semiHidden="0" w:uiPriority="61" w:unhideWhenUsed="0"/>
+    <w:lsdException w:name="Light Grid Accent 1" w:semiHidden="0" w:uiPriority="62" w:unhideWhenUsed="0"/>
+    <w:lsdException w:name="Medium Shading 1 Accent 1" w:semiHidden="0" w:uiPriority="63" w:unhideWhenUsed="0"/>
+    <w:lsdException w:name="Medium Shading 2 Accent 1" w:semiHidden="0" w:uiPriority="64" w:unhideWhenUsed="0"/>
+    <w:lsdException w:name="Medium List 1 Accent 1" w:semiHidden="0" w:uiPriority="65" w:unhideWhenUsed="0"/>
+    <w:lsdException w:name="Revision" w:unhideWhenUsed="0"/>
+    <w:lsdException w:name="List Paragraph" w:semiHidden="0" w:uiPriority="34" w:unhideWhenUsed="0" w:qFormat="1"/>
+    <w:lsdException w:name="Quote" w:semiHidden="0" w:uiPriority="29" w:unhideWhenUsed="0" w:qFormat="1"/>
+    <w:lsdException w:name="Intense Quote" w:semiHidden="0" w:uiPriority="30" w:unhideWhenUsed="0" w:qFormat="1"/>
+    <w:lsdException w:name="Medium List 2 Accent 1" w:semiHidden="0" w:uiPriority="66" w:unhideWhenUsed="0"/>
+    <w:lsdException w:name="Medium Grid 1 Accent 1" w:semiHidden="0" w:uiPriority="67" w:unhideWhenUsed="0"/>
+    <w:lsdException w:name="Medium Grid 2 Accent 1" w:semiHidden="0" w:uiPriority="68" w:unhideWhenUsed="0"/>
+    <w:lsdException w:name="Medium Grid 3 Accent 1" w:semiHidden="0" w:uiPriority="69" w:unhideWhenUsed="0"/>
+    <w:lsdException w:name="Dark List Accent 1" w:semiHidden="0" w:uiPriority="70" w:unhideWhenUsed="0"/>
+    <w:lsdException w:name="Colorful Shading Accent 1" w:semiHidden="0" w:uiPriority="71" w:unhideWhenUsed="0"/>
+    <w:lsdException w:name="Colorful List Accent 1" w:semiHidden="0" w:uiPriority="72" w:unhideWhenUsed="0"/>
+    <w:lsdException w:name="Colorful Grid Accent 1" w:semiHidden="0" w:uiPriority="73" w:unhideWhenUsed="0"/>
+    <w:lsdException w:name="Light Shading Accent 2" w:semiHidden="0" w:uiPriority="60" w:unhideWhenUsed="0"/>
+    <w:lsdException w:name="Light List Accent 2" w:semiHidden="0" w:uiPriority="61" w:unhideWhenUsed="0"/>
+    <w:lsdException w:name="Light Grid Accent 2" w:semiHidden="0" w:uiPriority="62" w:unhideWhenUsed="0"/>
+    <w:lsdException w:name="Medium Shading 1 Accent 2" w:semiHidden="0" w:uiPriority="63" w:unhideWhenUsed="0"/>
+    <w:lsdException w:name="Medium Shading 2 Accent 2" w:semiHidden="0" w:uiPriority="64" w:unhideWhenUsed="0"/>
+    <w:lsdException w:name="Medium List 1 Accent 2" w:semiHidden="0" w:uiPriority="65" w:unhideWhenUsed="0"/>
+    <w:lsdException w:name="Medium List 2 Accent 2" w:semiHidden="0" w:uiPriority="66" w:unhideWhenUsed="0"/>
+    <w:lsdException w:name="Medium Grid 1 Accent 2" w:semiHidden="0" w:uiPriority="67" w:unhideWhenUsed="0"/>
+    <w:lsdException w:name="Medium Grid 2 Accent 2" w:semiHidden="0" w:uiPriority="68" w:unhideWhenUsed="0"/>
+    <w:lsdException w:name="Medium Grid 3 Accent 2" w:semiHidden="0" w:uiPriority="69" w:unhideWhenUsed="0"/>
+    <w:lsdException w:name="Dark List Accent 2" w:semiHidden="0" w:uiPriority="70" w:unhideWhenUsed="0"/>
+    <w:lsdException w:name="Colorful Shading Accent 2" w:semiHidden="0" w:uiPriority="71" w:unhideWhenUsed="0"/>
+    <w:lsdException w:name="Colorful List Accent 2" w:semiHidden="0" w:uiPriority="72" w:unhideWhenUsed="0"/>
+    <w:lsdException w:name="Colorful Grid Accent 2" w:semiHidden="0" w:uiPriority="73" w:unhideWhenUsed="0"/>
+    <w:lsdException w:name="Light Shading Accent 3" w:semiHidden="0" w:uiPriority="60" w:unhideWhenUsed="0"/>
+    <w:lsdException w:name="Light List Accent 3" w:semiHidden="0" w:uiPriority="61" w:unhideWhenUsed="0"/>
+    <w:lsdException w:name="Light Grid Accent 3" w:semiHidden="0" w:uiPriority="62" w:unhideWhenUsed="0"/>
+    <w:lsdException w:name="Medium Shading 1 Accent 3" w:semiHidden="0" w:uiPriority="63" w:unhideWhenUsed="0"/>
+    <w:lsdException w:name="Medium Shading 2 Accent 3" w:semiHidden="0" w:uiPriority="64" w:unhideWhenUsed="0"/>
+    <w:lsdException w:name="Medium List 1 Accent 3" w:semiHidden="0" w:uiPriority="65" w:unhideWhenUsed="0"/>
+    <w:lsdException w:name="Medium List 2 Accent 3" w:semiHidden="0" w:uiPriority="66" w:unhideWhenUsed="0"/>
+    <w:lsdException w:name="Medium Grid 1 Accent 3" w:semiHidden="0" w:uiPriority="67" w:unhideWhenUsed="0"/>
+    <w:lsdException w:name="Medium Grid 2 Accent 3" w:semiHidden="0" w:uiPriority="68" w:unhideWhenUsed="0"/>
+    <w:lsdException w:name="Medium Grid 3 Accent 3" w:semiHidden="0" w:uiPriority="69" w:unhideWhenUsed="0"/>
+    <w:lsdException w:name="Dark List Accent 3" w:semiHidden="0" w:uiPriority="70" w:unhideWhenUsed="0"/>
+    <w:lsdException w:name="Colorful Shading Accent 3" w:semiHidden="0" w:uiPriority="71" w:unhideWhenUsed="0"/>
+    <w:lsdException w:name="Colorful List Accent 3" w:semiHidden="0" w:uiPriority="72" w:unhideWhenUsed="0"/>
+    <w:lsdException w:name="Colorful Grid Accent 3" w:semiHidden="0" w:uiPriority="73" w:unhideWhenUsed="0"/>
+    <w:lsdException w:name="Light Shading Accent 4" w:semiHidden="0" w:uiPriority="60" w:unhideWhenUsed="0"/>
+    <w:lsdException w:name="Light List Accent 4" w:semiHidden="0" w:uiPriority="61" w:unhideWhenUsed="0"/>
+    <w:lsdException w:name="Light Grid Accent 4" w:semiHidden="0" w:uiPriority="62" w:unhideWhenUsed="0"/>
+    <w:lsdException w:name="Medium Shading 1 Accent 4" w:semiHidden="0" w:uiPriority="63" w:unhideWhenUsed="0"/>
+    <w:lsdException w:name="Medium Shading 2 Accent 4" w:semiHidden="0" w:uiPriority="64" w:unhideWhenUsed="0"/>
+    <w:lsdException w:name="Medium List 1 Accent 4" w:semiHidden="0" w:uiPriority="65" w:unhideWhenUsed="0"/>
+    <w:lsdException w:name="Medium List 2 Accent 4" w:semiHidden="0" w:uiPriority="66" w:unhideWhenUsed="0"/>
+    <w:lsdException w:name="Medium Grid 1 Accent 4" w:semiHidden="0" w:uiPriority="67" w:unhideWhenUsed="0"/>
+    <w:lsdException w:name="Medium Grid 2 Accent 4" w:semiHidden="0" w:uiPriority="68" w:unhideWhenUsed="0"/>
+    <w:lsdException w:name="Medium Grid 3 Accent 4" w:semiHidden="0" w:uiPriority="69" w:unhideWhenUsed="0"/>
+    <w:lsdException w:name="Dark List Accent 4" w:semiHidden="0" w:uiPriority="70" w:unhideWhenUsed="0"/>
+    <w:lsdException w:name="Colorful Shading Accent 4" w:semiHidden="0" w:uiPriority="71" w:unhideWhenUsed="0"/>
+    <w:lsdException w:name="Colorful List Accent 4" w:semiHidden="0" w:uiPriority="72" w:unhideWhenUsed="0"/>
+    <w:lsdException w:name="Colorful Grid Accent 4" w:semiHidden="0" w:uiPriority="73" w:unhideWhenUsed="0"/>
+    <w:lsdException w:name="Light Shading Accent 5" w:semiHidden="0" w:uiPriority="60" w:unhideWhenUsed="0"/>
+    <w:lsdException w:name="Light List Accent 5" w:semiHidden="0" w:uiPriority="61" w:unhideWhenUsed="0"/>
+    <w:lsdException w:name="Light Grid Accent 5" w:semiHidden="0" w:uiPriority="62" w:unhideWhenUsed="0"/>
+    <w:lsdException w:name="Medium Shading 1 Accent 5" w:semiHidden="0" w:uiPriority="63" w:unhideWhenUsed="0"/>
+    <w:lsdException w:name="Medium Shading 2 Accent 5" w:semiHidden="0" w:uiPriority="64" w:unhideWhenUsed="0"/>
+    <w:lsdException w:name="Medium List 1 Accent 5" w:semiHidden="0" w:uiPriority="65" w:unhideWhenUsed="0"/>
+    <w:lsdException w:name="Medium List 2 Accent 5" w:semiHidden="0" w:uiPriority="66" w:unhideWhenUsed="0"/>
+    <w:lsdException w:name="Medium Grid 1 Accent 5" w:semiHidden="0" w:uiPriority="67" w:unhideWhenUsed="0"/>
+    <w:lsdException w:name="Medium Grid 2 Accent 5" w:semiHidden="0" w:uiPriority="68" w:unhideWhenUsed="0"/>
+    <w:lsdException w:name="Medium Grid 3 Accent 5" w:semiHidden="0" w:uiPriority="69" w:unhideWhenUsed="0"/>
+    <w:lsdException w:name="Dark List Accent 5" w:semiHidden="0" w:uiPriority="70" w:unhideWhenUsed="0"/>
+    <w:lsdException w:name="Colorful Shading Accent 5" w:semiHidden="0" w:uiPriority="71" w:unhideWhenUsed="0"/>
+    <w:lsdException w:name="Colorful List Accent 5" w:semiHidden="0" w:uiPriority="72" w:unhideWhenUsed="0"/>
+    <w:lsdException w:name="Colorful Grid Accent 5" w:semiHidden="0" w:uiPriority="73" w:unhideWhenUsed="0"/>
+    <w:lsdException w:name="Light Shading Accent 6" w:semiHidden="0" w:uiPriority="60" w:unhideWhenUsed="0"/>
+    <w:lsdException w:name="Light List Accent 6" w:semiHidden="0" w:uiPriority="61" w:unhideWhenUsed="0"/>
+    <w:lsdException w:name="Light Grid Accent 6" w:semiHidden="0" w:uiPriority="62" w:unhideWhenUsed="0"/>
+    <w:lsdException w:name="Medium Shading 1 Accent 6" w:semiHidden="0" w:uiPriority="63" w:unhideWhenUsed="0"/>
+    <w:lsdException w:name="Medium Shading 2 Accent 6" w:semiHidden="0" w:uiPriority="64" w:unhideWhenUsed="0"/>
+    <w:lsdException w:name="Medium List 1 Accent 6" w:semiHidden="0" w:uiPriority="65" w:unhideWhenUsed="0"/>
+    <w:lsdException w:name="Medium List 2 Accent 6" w:semiHidden="0" w:uiPriority="66" w:unhideWhenUsed="0"/>
+    <w:lsdException w:name="Medium Grid 1 Accent 6" w:semiHidden="0" w:uiPriority="67" w:unhideWhenUsed="0"/>
+    <w:lsdException w:name="Medium Grid 2 Accent 6" w:semiHidden="0" w:uiPriority="68" w:unhideWhenUsed="0"/>
+    <w:lsdException w:name="Medium Grid 3 Accent 6" w:semiHidden="0" w:uiPriority="69" w:unhideWhenUsed="0"/>
+    <w:lsdException w:name="Dark List Accent 6" w:semiHidden="0" w:uiPriority="70" w:unhideWhenUsed="0"/>
+    <w:lsdException w:name="Colorful Shading Accent 6" w:semiHidden="0" w:uiPriority="71" w:unhideWhenUsed="0"/>
+    <w:lsdException w:name="Colorful List Accent 6" w:semiHidden="0" w:uiPriority="72" w:unhideWhenUsed="0"/>
+    <w:lsdException w:name="Colorful Grid Accent 6" w:semiHidden="0" w:uiPriority="73" w:unhideWhenUsed="0"/>
+    <w:lsdException w:name="Subtle Emphasis" w:semiHidden="0" w:uiPriority="19" w:unhideWhenUsed="0" w:qFormat="1"/>
+    <w:lsdException w:name="Intense Emphasis" w:semiHidden="0" w:uiPriority="21" w:unhideWhenUsed="0" w:qFormat="1"/>
+    <w:lsdException w:name="Subtle Reference" w:semiHidden="0" w:uiPriority="31" w:unhideWhenUsed="0" w:qFormat="1"/>
+    <w:lsdException w:name="Intense Reference" w:semiHidden="0" w:uiPriority="32" w:unhideWhenUsed="0" w:qFormat="1"/>
+    <w:lsdException w:name="Book Title" w:semiHidden="0" w:uiPriority="33" w:unhideWhenUsed="0" w:qFormat="1"/>
+    <w:lsdException w:name="Bibliography" w:uiPriority="37"/>
+    <w:lsdException w:name="TOC Heading" w:uiPriority="39" w:qFormat="1"/>
   </w:latentStyles>
   <w:style w:type="paragraph" w:default="1" w:styleId="Normal">
     <w:name w:val="Normal"/>
@@ -14185,6 +15969,7 @@
   <w:style w:type="character" w:default="1" w:styleId="DefaultParagraphFont">
     <w:name w:val="Default Paragraph Font"/>
     <w:uiPriority w:val="1"/>
+    <w:semiHidden/>
     <w:unhideWhenUsed/>
   </w:style>
   <w:style w:type="table" w:default="1" w:styleId="TableNormal">
@@ -14192,6 +15977,7 @@
     <w:uiPriority w:val="99"/>
     <w:semiHidden/>
     <w:unhideWhenUsed/>
+    <w:qFormat/>
     <w:tblPr>
       <w:tblInd w:w="0" w:type="dxa"/>
       <w:tblCellMar>
@@ -14736,7 +16522,7 @@
   <a:extraClrSchemeLst/>
   <a:extLst>
     <a:ext uri="{05A4C25C-085E-4340-85A3-A5531E510DB2}">
-      <thm15:themeFamily xmlns:thm15="http://schemas.microsoft.com/office/thememl/2012/main" name="Office Theme" id="{62F939B6-93AF-4DB8-9C6B-D6C7DFDC589F}" vid="{4A3C46E8-61CC-4603-A589-7422A47A8E4A}"/>
+      <thm15:themeFamily xmlns="" xmlns:thm15="http://schemas.microsoft.com/office/thememl/2012/main" name="Office Theme" id="{62F939B6-93AF-4DB8-9C6B-D6C7DFDC589F}" vid="{4A3C46E8-61CC-4603-A589-7422A47A8E4A}"/>
     </a:ext>
   </a:extLst>
 </a:theme>

</xml_diff>